<commit_message>
comments in code and manuscript update
</commit_message>
<xml_diff>
--- a/doc/project_manuscript.docx
+++ b/doc/project_manuscript.docx
@@ -109,7 +109,10 @@
               <w:pStyle w:val="Subtitle"/>
             </w:pPr>
             <w:r>
-              <w:t>Python databases</w:t>
+              <w:t>Python</w:t>
+            </w:r>
+            <w:r>
+              <w:t>/Flask</w:t>
             </w:r>
           </w:p>
           <w:p>
@@ -117,10 +120,22 @@
               <w:pStyle w:val="Title"/>
             </w:pPr>
             <w:r>
-              <w:rPr>
-                <w:highlight w:val="yellow"/>
-              </w:rPr>
-              <w:t>Manuscript Title</w:t>
+              <w:t xml:space="preserve">Web </w:t>
+            </w:r>
+            <w:r>
+              <w:t>application</w:t>
+            </w:r>
+            <w:r>
+              <w:t xml:space="preserve"> for </w:t>
+            </w:r>
+            <w:r>
+              <w:t>t</w:t>
+            </w:r>
+            <w:r>
+              <w:t xml:space="preserve">he </w:t>
+            </w:r>
+            <w:r>
+              <w:t>Systemic Lupus Erythematosus (SLE) project using Flask</w:t>
             </w:r>
           </w:p>
           <w:p>
@@ -250,13 +265,23 @@
           <w:p>
             <w:pPr>
               <w:pStyle w:val="Abstract-Text"/>
+              <w:rPr>
+                <w:highlight w:val="yellow"/>
+              </w:rPr>
             </w:pPr>
             <w:r>
               <w:rPr>
                 <w:b/>
                 <w:bCs/>
               </w:rPr>
-              <w:t>Motivation:</w:t>
+              <w:t>Summary</w:t>
+            </w:r>
+            <w:r>
+              <w:rPr>
+                <w:b/>
+                <w:bCs/>
+              </w:rPr>
+              <w:t>:</w:t>
             </w:r>
             <w:r>
               <w:t xml:space="preserve"> </w:t>
@@ -265,27 +290,85 @@
               <w:rPr>
                 <w:highlight w:val="yellow"/>
               </w:rPr>
-              <w:t>text</w:t>
+              <w:t xml:space="preserve">Web </w:t>
             </w:r>
-          </w:p>
-          <w:p>
-            <w:pPr>
-              <w:pStyle w:val="Abstract-Text"/>
-            </w:pPr>
             <w:r>
               <w:rPr>
-                <w:b/>
+                <w:highlight w:val="yellow"/>
               </w:rPr>
-              <w:t>Results:</w:t>
+              <w:t>frameworks</w:t>
             </w:r>
             <w:r>
+              <w:rPr>
+                <w:highlight w:val="yellow"/>
+              </w:rPr>
               <w:t xml:space="preserve"> </w:t>
             </w:r>
             <w:r>
               <w:rPr>
                 <w:highlight w:val="yellow"/>
               </w:rPr>
-              <w:t>text</w:t>
+              <w:t>using</w:t>
+            </w:r>
+            <w:r>
+              <w:rPr>
+                <w:highlight w:val="yellow"/>
+              </w:rPr>
+              <w:t xml:space="preserve"> </w:t>
+            </w:r>
+            <w:r>
+              <w:rPr>
+                <w:highlight w:val="yellow"/>
+              </w:rPr>
+              <w:t>Flask provide</w:t>
+            </w:r>
+            <w:r>
+              <w:rPr>
+                <w:highlight w:val="yellow"/>
+              </w:rPr>
+              <w:t xml:space="preserve"> a</w:t>
+            </w:r>
+            <w:r>
+              <w:rPr>
+                <w:highlight w:val="yellow"/>
+              </w:rPr>
+              <w:t xml:space="preserve"> powerful tool for data handling and analysis</w:t>
+            </w:r>
+            <w:r>
+              <w:rPr>
+                <w:highlight w:val="yellow"/>
+              </w:rPr>
+              <w:t xml:space="preserve"> for non-advanced users</w:t>
+            </w:r>
+            <w:r>
+              <w:rPr>
+                <w:highlight w:val="yellow"/>
+              </w:rPr>
+              <w:t xml:space="preserve">. This application was </w:t>
+            </w:r>
+            <w:r>
+              <w:rPr>
+                <w:highlight w:val="yellow"/>
+              </w:rPr>
+              <w:t>applied</w:t>
+            </w:r>
+            <w:r>
+              <w:rPr>
+                <w:highlight w:val="yellow"/>
+              </w:rPr>
+              <w:t xml:space="preserve"> on a test data set for the Systemic Lupus Erythematosus (SLE) project at Lund University.</w:t>
+            </w:r>
+            <w:r>
+              <w:rPr>
+                <w:highlight w:val="yellow"/>
+              </w:rPr>
+              <w:t xml:space="preserve"> </w:t>
+            </w:r>
+            <w:r>
+              <w:rPr>
+                <w:highlight w:val="yellow"/>
+              </w:rPr>
+              <w:t xml:space="preserve"> </w:t>
             </w:r>
           </w:p>
           <w:p>
@@ -337,14 +420,38 @@
                 <w:rPr>
                   <w:rStyle w:val="Hyperlink"/>
                 </w:rPr>
-                <w:t>https://github.com/TheoRum/BINP29_project_database</w:t>
+                <w:t>https://github.com/TheoRum/BINP29_project_data</w:t>
+              </w:r>
+              <w:r>
+                <w:rPr>
+                  <w:rStyle w:val="Hyperlink"/>
+                </w:rPr>
+                <w:t>b</w:t>
+              </w:r>
+              <w:r>
+                <w:rPr>
+                  <w:rStyle w:val="Hyperlink"/>
+                </w:rPr>
+                <w:t>ase</w:t>
               </w:r>
             </w:hyperlink>
             <w:r>
               <w:t>)</w:t>
             </w:r>
             <w:r>
-              <w:t>. This software is freely available only for non-commercial users.</w:t>
+              <w:t xml:space="preserve">. This software is </w:t>
+            </w:r>
+            <w:r>
+              <w:rPr>
+                <w:highlight w:val="yellow"/>
+              </w:rPr>
+              <w:t>not</w:t>
+            </w:r>
+            <w:r>
+              <w:t xml:space="preserve"> </w:t>
+            </w:r>
+            <w:r>
+              <w:t>freely available only for non-commercial users.</w:t>
             </w:r>
           </w:p>
           <w:p>
@@ -466,6 +573,7 @@
     <w:p>
       <w:pPr>
         <w:pStyle w:val="Heading1"/>
+        <w:jc w:val="both"/>
         <w:sectPr>
           <w:headerReference w:type="even" r:id="rId13"/>
           <w:headerReference w:type="default" r:id="rId14"/>
@@ -480,6 +588,7 @@
     <w:p>
       <w:pPr>
         <w:pStyle w:val="Heading1"/>
+        <w:jc w:val="both"/>
       </w:pPr>
       <w:r>
         <w:t xml:space="preserve">Introduction </w:t>
@@ -488,39 +597,103 @@
     <w:p>
       <w:pPr>
         <w:pStyle w:val="para-first"/>
-        <w:rPr>
-          <w:color w:val="FF0000"/>
-        </w:rPr>
-      </w:pPr>
-      <w:r>
-        <w:rPr>
-          <w:color w:val="FF0000"/>
-        </w:rPr>
-        <w:t xml:space="preserve">Describe briefly what you have done. Motivate why this is good or interesting. </w:t>
-      </w:r>
-      <w:r>
-        <w:rPr>
-          <w:color w:val="FF0000"/>
-        </w:rPr>
-        <w:t xml:space="preserve">Compare your work with other peoples. </w:t>
+      </w:pPr>
+      <w:r>
+        <w:t>Systemic Lupus Erythematosus (SLE)</w:t>
+      </w:r>
+      <w:r>
+        <w:t xml:space="preserve"> is a rare chronic autoimmune disease that predominantly affects healthy women of child-bearing ag</w:t>
+      </w:r>
+      <w:r>
+        <w:t>e</w:t>
+      </w:r>
+      <w:r>
+        <w:rPr>
+          <w:vertAlign w:val="superscript"/>
+        </w:rPr>
+        <w:t>1</w:t>
+      </w:r>
+      <w:r>
+        <w:t>.  It affects multiple organ systems including the central nervous system which results in neuropsychiatric (NP) symptoms, e.g. cognitive dysfunction, mood disorder and cerebrovascular diseases</w:t>
+      </w:r>
+      <w:r>
+        <w:rPr>
+          <w:vertAlign w:val="superscript"/>
+        </w:rPr>
+        <w:t>2</w:t>
+      </w:r>
+      <w:r>
+        <w:t xml:space="preserve">. Due to </w:t>
+      </w:r>
+      <w:r>
+        <w:t>the</w:t>
+      </w:r>
+      <w:r>
+        <w:t xml:space="preserve"> heterogeneous clinical symptoms </w:t>
+      </w:r>
+      <w:r>
+        <w:t>in SLE, differential diagnostic and interdisciplinary research is necessary.</w:t>
       </w:r>
     </w:p>
     <w:p>
       <w:pPr>
         <w:pStyle w:val="para-first"/>
       </w:pPr>
+      <w:r>
+        <w:t xml:space="preserve">In 2013 Lund University launched an interdisciplinary research project on SLE using magnetic resonance imaging (MRI), neuropsychological testing, clinical and laboratory testing. </w:t>
+      </w:r>
+      <w:r>
+        <w:t>Over the years various types of data was collected and stored in different institutes and format</w:t>
+      </w:r>
+      <w:r>
+        <w:t>s.</w:t>
+      </w:r>
     </w:p>
     <w:p>
       <w:pPr>
         <w:pStyle w:val="para-first"/>
       </w:pPr>
       <w:r>
-        <w:t>The quick brown fox jumps over the lazy dog. The quick brown fox jumps over the lazy dog. The quick brown fox jumps over the lazy dog. The quick brown fox jumps over the lazy dog. The quick brown fox jumps over the lazy dog. The quick brown fox jumps over the lazy dog. The quick brown fox jumps over the lazy dog. The quick brown fox jumps over the lazy dog. The quick brown fox jumps over the lazy dog. The quick brown fox jumps over the lazy dog. The quick brown fox jumps over the lazy dog. The quick brown fox jumps over the lazy dog. The quick brown fox jumps over the lazy dog. The quick brown fox jumps over the lazy dog. The quick brown fox jumps over the lazy dog. The quick brown fox jumps over the lazy dog. The quick brown fox jumps over the lazy dog.</w:t>
+        <w:t xml:space="preserve">The goal of this study it to </w:t>
+      </w:r>
+      <w:r>
+        <w:t xml:space="preserve">create a central </w:t>
+      </w:r>
+      <w:r>
+        <w:t xml:space="preserve">storage of the collected </w:t>
+      </w:r>
+      <w:r>
+        <w:t xml:space="preserve">data to allow collaborators access to the different types of information. Further, to filter and analysis data in a </w:t>
+      </w:r>
+      <w:r>
+        <w:t>user-friendly</w:t>
+      </w:r>
+      <w:r>
+        <w:t xml:space="preserve"> graphical user interface (GUI). For this reason, a web framework with flask was implemented. </w:t>
+      </w:r>
+      <w:r>
+        <w:t xml:space="preserve">The following methods section with outline the technical background of the </w:t>
+      </w:r>
+      <w:r>
+        <w:t>applied</w:t>
+      </w:r>
+      <w:r>
+        <w:t xml:space="preserve"> software packages followed by the </w:t>
+      </w:r>
+      <w:r>
+        <w:t xml:space="preserve">implemented features and results. The last section will summarize the project, </w:t>
+      </w:r>
+      <w:r>
+        <w:t>show</w:t>
+      </w:r>
+      <w:r>
+        <w:t xml:space="preserve"> limitations and give an outlook over the next steps.</w:t>
       </w:r>
     </w:p>
     <w:p>
       <w:pPr>
         <w:pStyle w:val="Heading1"/>
+        <w:jc w:val="both"/>
       </w:pPr>
       <w:r>
         <w:t>Methods</w:t>
@@ -529,570 +702,473 @@
     <w:p>
       <w:pPr>
         <w:pStyle w:val="para-first"/>
-        <w:rPr>
-          <w:color w:val="FF0000"/>
-        </w:rPr>
-      </w:pPr>
-      <w:r>
-        <w:rPr>
-          <w:color w:val="FF0000"/>
-        </w:rPr>
-        <w:t xml:space="preserve">Describe what programming languages you used including version number. What data did you use? Where was it obtained or how was it generated? </w:t>
-      </w:r>
-      <w:r>
-        <w:rPr>
-          <w:color w:val="FF0000"/>
-        </w:rPr>
-        <w:t xml:space="preserve">Give references. Include version number in parentheses. </w:t>
+      </w:pPr>
+      <w:r>
+        <w:t>Due to the described requirements</w:t>
+      </w:r>
+      <w:r>
+        <w:t xml:space="preserve"> </w:t>
+      </w:r>
+      <w:r>
+        <w:t>in the last chapter,</w:t>
+      </w:r>
+      <w:r>
+        <w:t xml:space="preserve"> </w:t>
+      </w:r>
+      <w:r>
+        <w:t>a web application framework</w:t>
+      </w:r>
+      <w:r>
+        <w:t xml:space="preserve"> was implemented.</w:t>
+      </w:r>
+      <w:r>
+        <w:t xml:space="preserve"> For this </w:t>
+      </w:r>
+      <w:r>
+        <w:t>purpose,</w:t>
+      </w:r>
+      <w:r>
+        <w:t xml:space="preserve"> </w:t>
+      </w:r>
+      <w:r>
+        <w:rPr>
+          <w:i/>
+        </w:rPr>
+        <w:t>Flask</w:t>
+      </w:r>
+      <w:r>
+        <w:rPr>
+          <w:i/>
+        </w:rPr>
+        <w:t xml:space="preserve"> </w:t>
+      </w:r>
+      <w:r>
+        <w:rPr>
+          <w:i/>
+        </w:rPr>
+        <w:t>(1.1.1)</w:t>
+      </w:r>
+      <w:r>
+        <w:t xml:space="preserve">, which is based on </w:t>
+      </w:r>
+      <w:r>
+        <w:rPr>
+          <w:i/>
+        </w:rPr>
+        <w:t>Python</w:t>
+      </w:r>
+      <w:r>
+        <w:rPr>
+          <w:i/>
+        </w:rPr>
+        <w:t xml:space="preserve"> (3.8.1)</w:t>
+      </w:r>
+      <w:r>
+        <w:t xml:space="preserve">, </w:t>
+      </w:r>
+      <w:r>
+        <w:t>was used which allows an easy integration of background application to a web browser.</w:t>
+      </w:r>
+      <w:r>
+        <w:t xml:space="preserve"> This includes the following packages for handling templates </w:t>
+      </w:r>
+      <w:r>
+        <w:rPr>
+          <w:i/>
+        </w:rPr>
+        <w:t>jinja2 (2.11.1),</w:t>
+      </w:r>
+      <w:r>
+        <w:t xml:space="preserve"> input forms </w:t>
+      </w:r>
+      <w:r>
+        <w:rPr>
+          <w:i/>
+        </w:rPr>
+        <w:t>flask-wtf (0.14.3)</w:t>
+      </w:r>
+      <w:r>
+        <w:t xml:space="preserve"> and a toolkit for the web server gateway interface </w:t>
+      </w:r>
+      <w:proofErr w:type="spellStart"/>
+      <w:r>
+        <w:rPr>
+          <w:i/>
+        </w:rPr>
+        <w:t>Werkzeug</w:t>
+      </w:r>
+      <w:proofErr w:type="spellEnd"/>
+      <w:r>
+        <w:rPr>
+          <w:i/>
+        </w:rPr>
+        <w:t xml:space="preserve"> (1.0.0).</w:t>
+      </w:r>
+      <w:r>
+        <w:t xml:space="preserve"> These tools </w:t>
+      </w:r>
+      <w:r>
+        <w:t xml:space="preserve">together allow the processing of the data which is stored in a csv-file in the backend. </w:t>
+      </w:r>
+      <w:r>
+        <w:t>As a frontend browser Google Chrome (80.0.3987.132) was used.</w:t>
       </w:r>
     </w:p>
     <w:p>
       <w:pPr>
         <w:pStyle w:val="para-first"/>
       </w:pPr>
+      <w:r>
+        <w:t>For the analysis</w:t>
+      </w:r>
+      <w:r>
+        <w:t xml:space="preserve"> part</w:t>
+      </w:r>
+      <w:r>
+        <w:t xml:space="preserve">, principal component analysis (PCA) and hierarchical clustering were implemented using </w:t>
+      </w:r>
+      <w:proofErr w:type="spellStart"/>
+      <w:r>
+        <w:rPr>
+          <w:i/>
+        </w:rPr>
+        <w:t>scikit</w:t>
+      </w:r>
+      <w:proofErr w:type="spellEnd"/>
+      <w:r>
+        <w:rPr>
+          <w:i/>
+        </w:rPr>
+        <w:t>-learn (0.22.2)</w:t>
+      </w:r>
+      <w:r>
+        <w:t xml:space="preserve"> and </w:t>
+      </w:r>
+      <w:r>
+        <w:rPr>
+          <w:i/>
+        </w:rPr>
+        <w:t>seaborn (0.10.0)</w:t>
+      </w:r>
+      <w:r>
+        <w:t xml:space="preserve">, </w:t>
+      </w:r>
+      <w:r>
+        <w:t>respectively</w:t>
+      </w:r>
+      <w:r>
+        <w:t xml:space="preserve">. This admits a quick and easy evaluation and interpretation within the web browser. </w:t>
+      </w:r>
+      <w:r>
+        <w:t>Further</w:t>
+      </w:r>
+      <w:r>
+        <w:t xml:space="preserve">, these two methods seem to be very robust against the </w:t>
+      </w:r>
+      <w:r>
+        <w:t>heterogeneous data</w:t>
+      </w:r>
+      <w:r>
+        <w:t>sets.</w:t>
+      </w:r>
     </w:p>
     <w:p>
       <w:pPr>
         <w:pStyle w:val="para-first"/>
       </w:pPr>
+      <w:r>
+        <w:t xml:space="preserve">For this </w:t>
+      </w:r>
+      <w:r>
+        <w:t>analysis</w:t>
+      </w:r>
+      <w:r>
+        <w:t xml:space="preserve"> </w:t>
+      </w:r>
+      <w:r>
+        <w:t>a manual curated</w:t>
+      </w:r>
+      <w:r>
+        <w:t xml:space="preserve"> test dataset was used </w:t>
+      </w:r>
+      <w:r>
+        <w:t xml:space="preserve">from the SLE project </w:t>
+      </w:r>
+      <w:r>
+        <w:t xml:space="preserve">which includes patient information (e.g. age, clinical label, </w:t>
+      </w:r>
+      <w:r>
+        <w:t>quality of life score) and cognitive test data using the CNS vital signs test</w:t>
+      </w:r>
+      <w:r>
+        <w:t xml:space="preserve"> (CNS</w:t>
+      </w:r>
+      <w:r>
+        <w:t>-</w:t>
+      </w:r>
+      <w:r>
+        <w:t>VS)</w:t>
+      </w:r>
+      <w:r>
+        <w:rPr>
+          <w:vertAlign w:val="superscript"/>
+        </w:rPr>
+        <w:t>3</w:t>
+      </w:r>
+      <w:r>
+        <w:t>.</w:t>
+      </w:r>
+      <w:r>
+        <w:t xml:space="preserve"> </w:t>
+      </w:r>
+      <w:r>
+        <w:t>Due to general data protection regulations (GDPR), the</w:t>
+      </w:r>
+      <w:r>
+        <w:t xml:space="preserve"> test</w:t>
+      </w:r>
+      <w:r>
+        <w:t xml:space="preserve"> data </w:t>
+      </w:r>
+      <w:r>
+        <w:t>set was</w:t>
+      </w:r>
+      <w:r>
+        <w:t xml:space="preserve"> fully </w:t>
+      </w:r>
+      <w:r>
+        <w:t xml:space="preserve">anonymized. </w:t>
+      </w:r>
+    </w:p>
+    <w:p>
+      <w:pPr>
+        <w:pStyle w:val="Heading1"/>
+        <w:jc w:val="both"/>
+      </w:pPr>
+      <w:r>
+        <w:t>Features</w:t>
+      </w:r>
     </w:p>
     <w:p>
       <w:pPr>
         <w:pStyle w:val="para-first"/>
       </w:pPr>
       <w:r>
-        <w:t xml:space="preserve">The quick brown fox jumps over the lazy dog. The quick brown fox jumps over the lazy dog. The quick brown fox jumps over the lazy dog. </w:t>
-      </w:r>
-      <w:r>
-        <w:t xml:space="preserve">The quick brown fox jumps over the lazy dog. The quick brown fox jumps over the lazy dog. The quick brown fox jumps over the lazy dog. The quick brown fox jumps over the lazy dog. The quick brown fox jumps over the lazy dog. The quick brown fox jumps over the lazy dog. The quick brown fox jumps over the lazy dog. The quick brown fox jumps over the lazy dog. The quick brown fox jumps over the lazy dog. The quick brown fox jumps over the lazy dog. The quick brown fox jumps over the lazy dog. The quick brown fox jumps over the lazy dog. </w:t>
-      </w:r>
-    </w:p>
-    <w:p>
-      <w:pPr>
-        <w:pStyle w:val="Heading1"/>
-        <w:rPr>
-          <w:highlight w:val="yellow"/>
-        </w:rPr>
-      </w:pPr>
-      <w:r>
-        <w:rPr>
-          <w:highlight w:val="yellow"/>
-        </w:rPr>
-        <w:t>R</w:t>
-      </w:r>
-      <w:r>
-        <w:rPr>
-          <w:highlight w:val="yellow"/>
-        </w:rPr>
-        <w:t>esults</w:t>
-      </w:r>
-      <w:r>
-        <w:rPr>
-          <w:highlight w:val="yellow"/>
-        </w:rPr>
-        <w:t>/Features</w:t>
+        <w:t xml:space="preserve">Flask </w:t>
+      </w:r>
+      <w:r>
+        <w:t xml:space="preserve">was used to provide the web framework and </w:t>
+      </w:r>
+      <w:r>
+        <w:t>acces</w:t>
+      </w:r>
+      <w:r>
+        <w:t>s</w:t>
+      </w:r>
+      <w:r>
+        <w:t xml:space="preserve"> to the </w:t>
+      </w:r>
+      <w:r>
+        <w:t>dataset which allows a user-friendly access using standard web browser</w:t>
+      </w:r>
+      <w:r>
+        <w:t>s</w:t>
+      </w:r>
+      <w:r>
+        <w:t xml:space="preserve">. </w:t>
+      </w:r>
+      <w:r>
+        <w:t xml:space="preserve"> </w:t>
+      </w:r>
+    </w:p>
+    <w:p>
+      <w:pPr>
+        <w:pStyle w:val="Heading2"/>
+        <w:jc w:val="both"/>
+      </w:pPr>
+      <w:r>
+        <w:lastRenderedPageBreak/>
+        <w:t>PCA</w:t>
       </w:r>
     </w:p>
     <w:p>
       <w:pPr>
         <w:pStyle w:val="para-first"/>
-        <w:rPr>
-          <w:color w:val="FF0000"/>
-        </w:rPr>
-      </w:pPr>
-      <w:r>
-        <w:rPr>
-          <w:color w:val="FF0000"/>
-        </w:rPr>
-        <w:t xml:space="preserve">MAYBE </w:t>
-      </w:r>
-      <w:proofErr w:type="gramStart"/>
-      <w:r>
-        <w:rPr>
-          <w:color w:val="FF0000"/>
-        </w:rPr>
-        <w:t>use ”</w:t>
-      </w:r>
-      <w:r>
-        <w:rPr>
-          <w:color w:val="FF0000"/>
-        </w:rPr>
-        <w:t>FEATURES</w:t>
-      </w:r>
-      <w:proofErr w:type="gramEnd"/>
-      <w:r>
-        <w:rPr>
-          <w:color w:val="FF0000"/>
-        </w:rPr>
-        <w:t xml:space="preserve">” instead of “RESULTS”: </w:t>
-      </w:r>
-      <w:r>
-        <w:rPr>
-          <w:color w:val="FF0000"/>
-        </w:rPr>
-        <w:t xml:space="preserve">Describe what the application does. What input is needed? What output does the user get? Pros and cons of having a web application instead of a standalone program (if you did a web application). </w:t>
+      </w:pPr>
+      <w:r>
+        <w:t>The CNS</w:t>
+      </w:r>
+      <w:r>
+        <w:t>-</w:t>
+      </w:r>
+      <w:r>
+        <w:t xml:space="preserve">VS </w:t>
+      </w:r>
+      <w:r>
+        <w:t xml:space="preserve">standard scores are a helpful tool to distinguish between healthy controls </w:t>
+      </w:r>
+      <w:r>
+        <w:t xml:space="preserve">(HC) </w:t>
+      </w:r>
+      <w:r>
+        <w:t>and different SLE subgroups</w:t>
+      </w:r>
+      <w:r>
+        <w:t xml:space="preserve"> with (NPSLE) and without (</w:t>
+      </w:r>
+      <w:proofErr w:type="spellStart"/>
+      <w:r>
+        <w:t>nonNPSLE</w:t>
+      </w:r>
+      <w:proofErr w:type="spellEnd"/>
+      <w:r>
+        <w:t>) events</w:t>
+      </w:r>
+      <w:r>
+        <w:t>.</w:t>
       </w:r>
     </w:p>
     <w:p>
       <w:pPr>
         <w:pStyle w:val="para-first"/>
       </w:pPr>
+      <w:r>
+        <w:t xml:space="preserve">Figure 1 shows the first </w:t>
+      </w:r>
+      <w:r>
+        <w:t>two</w:t>
+      </w:r>
+      <w:r>
+        <w:t xml:space="preserve"> PCA components </w:t>
+      </w:r>
+      <w:r>
+        <w:t xml:space="preserve">of </w:t>
+      </w:r>
+      <w:r>
+        <w:t>a filtered test dataset with includes 60 subjects</w:t>
+      </w:r>
+      <w:r>
+        <w:t xml:space="preserve"> and without outliers</w:t>
+      </w:r>
+      <w:r>
+        <w:t>. Due to the definition of NPSLE</w:t>
+      </w:r>
+      <w:r>
+        <w:t xml:space="preserve"> subjects, which show overall lower cognitive scores than </w:t>
+      </w:r>
+      <w:proofErr w:type="spellStart"/>
+      <w:r>
+        <w:t>nonNPSLE</w:t>
+      </w:r>
+      <w:proofErr w:type="spellEnd"/>
+      <w:r>
+        <w:t xml:space="preserve"> </w:t>
+      </w:r>
+      <w:r>
+        <w:t>and</w:t>
+      </w:r>
+      <w:r>
+        <w:t xml:space="preserve"> HC</w:t>
+      </w:r>
+      <w:r>
+        <w:t xml:space="preserve">, it demonstrates a larger distance in the components between the other groups. </w:t>
+      </w:r>
+      <w:proofErr w:type="spellStart"/>
+      <w:r>
+        <w:t>NonNPSLE</w:t>
+      </w:r>
+      <w:proofErr w:type="spellEnd"/>
+      <w:r>
+        <w:t xml:space="preserve"> subjects, which show lower scores than HC but higher than NPSLE, are between both groups.   </w:t>
+      </w:r>
     </w:p>
     <w:p>
       <w:pPr>
         <w:pStyle w:val="para-first"/>
-      </w:pPr>
-      <w:r>
-        <w:t xml:space="preserve">The quick brown fox jumps over the lazy dog. The quick brown fox jumps over the lazy dog. The quick brown fox jumps over the lazy dog. The quick brown fox jumps over the lazy dog. The quick brown fox jumps over the lazy dog. The quick brown fox jumps over the lazy dog. The quick brown fox jumps over the lazy dog. </w:t>
-      </w:r>
-    </w:p>
-    <w:p>
-      <w:pPr>
-        <w:pStyle w:val="Heading2"/>
-      </w:pPr>
-      <w:r>
-        <w:t xml:space="preserve">Data </w:t>
-      </w:r>
-      <w:r>
-        <w:t>Structure</w:t>
-      </w:r>
-      <w:r>
-        <w:t xml:space="preserve"> This is Heading 2 style this is heading 2 style</w:t>
-      </w:r>
-    </w:p>
-    <w:p>
-      <w:pPr>
-        <w:pStyle w:val="para-first"/>
-      </w:pPr>
-      <w:r>
-        <w:t xml:space="preserve">The quick brown fox jumps over the lazy dog. The quick brown fox jumps over the lazy dog. The quick brown fox jumps over the lazy dog. </w:t>
-      </w:r>
-      <w:r>
-        <w:lastRenderedPageBreak/>
-        <w:t xml:space="preserve">The quick brown fox jumps over the lazy dog. The quick brown fox jumps over the lazy dog. The quick brown fox jumps over the lazy dog. </w:t>
-      </w:r>
-    </w:p>
-    <w:p>
-      <w:pPr>
-        <w:pStyle w:val="Heading3"/>
-      </w:pPr>
-      <w:r>
-        <w:t>3.</w:t>
-      </w:r>
-      <w:r>
-        <w:t>1</w:t>
-      </w:r>
-      <w:r>
-        <w:t>.</w:t>
-      </w:r>
-      <w:r>
-        <w:t>1</w:t>
-      </w:r>
-      <w:r>
-        <w:t> </w:t>
-      </w:r>
-      <w:r>
-        <w:t>This is heading 3 style</w:t>
-      </w:r>
-    </w:p>
-    <w:p>
-      <w:pPr>
-        <w:pStyle w:val="para-first"/>
-      </w:pPr>
-      <w:r>
-        <w:t xml:space="preserve">The quick brown fox jumps over the lazy dog. The quick brown fox jumps over the lazy dog. The quick brown fox jumps over the lazy dog. The quick brown fox jumps over the lazy dog. </w:t>
-      </w:r>
-    </w:p>
-    <w:p>
-      <w:pPr>
-        <w:pStyle w:val="NumberedListfirst"/>
-        <w:spacing w:before="240"/>
-        <w:ind w:left="562" w:hanging="389"/>
-        <w:rPr>
-          <w:sz w:val="16"/>
-          <w:szCs w:val="16"/>
-        </w:rPr>
-      </w:pPr>
-      <w:r>
-        <w:rPr>
-          <w:sz w:val="16"/>
-          <w:szCs w:val="16"/>
-        </w:rPr>
-        <w:t>The quick brown fox jumps over the lazy dog. The quick brown fox jumps over the lazy dog.</w:t>
-      </w:r>
-    </w:p>
-    <w:p>
-      <w:pPr>
-        <w:pStyle w:val="NumberedListfirst"/>
-        <w:spacing w:before="60"/>
-        <w:ind w:left="567" w:hanging="391"/>
-        <w:rPr>
-          <w:sz w:val="16"/>
-          <w:szCs w:val="16"/>
-        </w:rPr>
-      </w:pPr>
-      <w:r>
-        <w:rPr>
-          <w:sz w:val="16"/>
-          <w:szCs w:val="16"/>
-        </w:rPr>
-        <w:t>The quick brown fox jumps over the lazy dog. The quick brown fox jumps over the lazy dog.</w:t>
-      </w:r>
-    </w:p>
-    <w:p>
-      <w:pPr>
-        <w:pStyle w:val="NumberedList"/>
-        <w:rPr>
-          <w:sz w:val="16"/>
-          <w:szCs w:val="16"/>
-        </w:rPr>
-      </w:pPr>
-      <w:r>
-        <w:rPr>
-          <w:sz w:val="16"/>
-          <w:szCs w:val="16"/>
-        </w:rPr>
-        <w:t>The quick brown fox jumps over the lazy dog.</w:t>
-      </w:r>
-    </w:p>
-    <w:p>
-      <w:pPr>
-        <w:pStyle w:val="NumberedList"/>
-        <w:rPr>
-          <w:sz w:val="16"/>
-          <w:szCs w:val="16"/>
-        </w:rPr>
-      </w:pPr>
-      <w:r>
-        <w:rPr>
-          <w:sz w:val="16"/>
-          <w:szCs w:val="16"/>
-        </w:rPr>
-        <w:t>The quick brown fox jumps over the lazy dog. The quick brown fox jumps over the lazy dog.</w:t>
-      </w:r>
-    </w:p>
-    <w:p>
-      <w:pPr>
-        <w:pStyle w:val="NumberedList"/>
-        <w:rPr>
-          <w:sz w:val="16"/>
-          <w:szCs w:val="16"/>
-        </w:rPr>
-      </w:pPr>
-      <w:r>
-        <w:rPr>
-          <w:sz w:val="16"/>
-          <w:szCs w:val="16"/>
-        </w:rPr>
-        <w:t>The quick brown fox jumps over the lazy dog. The quick brown fox jumps over the lazy dog.</w:t>
-      </w:r>
-    </w:p>
-    <w:p>
-      <w:pPr>
-        <w:pStyle w:val="NumberedListlast"/>
-        <w:spacing w:after="240"/>
-        <w:ind w:left="562" w:hanging="389"/>
-        <w:rPr>
-          <w:sz w:val="16"/>
-          <w:szCs w:val="16"/>
-        </w:rPr>
-      </w:pPr>
-      <w:r>
-        <w:rPr>
-          <w:sz w:val="16"/>
-          <w:szCs w:val="16"/>
-        </w:rPr>
-        <w:t>The quick brown fox jumps over the lazy dog. The quick brown fox jumps over the lazy dog.</w:t>
-      </w:r>
-    </w:p>
-    <w:p>
-      <w:pPr>
-        <w:pStyle w:val="ParaNoInd"/>
-        <w:rPr>
-          <w:sz w:val="16"/>
-          <w:szCs w:val="16"/>
-        </w:rPr>
-      </w:pPr>
-      <w:r>
-        <w:rPr>
-          <w:sz w:val="16"/>
-          <w:szCs w:val="16"/>
-        </w:rPr>
-        <w:t>The quick brown fox jumps over the lazy dog. The quick brown fox jumps over the lazy dog. The quick brown fox jumps over the lazy dog. The quick brown fox jumps over the lazy dog. The quick brown fox jumps over the lazy dog.</w:t>
-      </w:r>
-    </w:p>
-    <w:p>
-      <w:pPr>
-        <w:pStyle w:val="BulletedList"/>
-        <w:rPr>
-          <w:sz w:val="16"/>
-          <w:szCs w:val="16"/>
-        </w:rPr>
-      </w:pPr>
-      <w:r>
-        <w:rPr>
-          <w:sz w:val="16"/>
-          <w:szCs w:val="16"/>
-        </w:rPr>
-        <w:t>The quick brown fox jumps over the lazy dog. The quick brown fox jumps over the lazy dog.</w:t>
-      </w:r>
-    </w:p>
-    <w:p>
-      <w:pPr>
-        <w:pStyle w:val="BulletedList"/>
-        <w:rPr>
-          <w:sz w:val="16"/>
-          <w:szCs w:val="16"/>
-        </w:rPr>
-      </w:pPr>
-      <w:r>
-        <w:rPr>
-          <w:sz w:val="16"/>
-          <w:szCs w:val="16"/>
-        </w:rPr>
-        <w:t>The quick brown fox jumps over the lazy dog. The quick brown fox jumps over the lazy dog.</w:t>
-      </w:r>
-    </w:p>
-    <w:p>
-      <w:pPr>
-        <w:pStyle w:val="BulletedList"/>
-        <w:rPr>
-          <w:sz w:val="16"/>
-          <w:szCs w:val="16"/>
-        </w:rPr>
-      </w:pPr>
-      <w:r>
-        <w:rPr>
-          <w:sz w:val="16"/>
-          <w:szCs w:val="16"/>
-        </w:rPr>
-        <w:t>The quick brown fox jumps over the lazy dog. The quick brown fox jumps over the lazy dog.</w:t>
-      </w:r>
-    </w:p>
-    <w:p>
-      <w:pPr>
-        <w:pStyle w:val="BulletedListlast"/>
-        <w:spacing w:after="240"/>
-        <w:ind w:left="375" w:hanging="202"/>
-        <w:rPr>
-          <w:sz w:val="16"/>
-          <w:szCs w:val="16"/>
-        </w:rPr>
-      </w:pPr>
-      <w:r>
-        <w:rPr>
-          <w:sz w:val="16"/>
-          <w:szCs w:val="16"/>
-        </w:rPr>
-        <w:t>The quick brown fox jumps over the lazy dog. The quick brown fox jumps over the lazy dog.</w:t>
-      </w:r>
-    </w:p>
-    <w:p>
-      <w:pPr>
-        <w:pStyle w:val="ParaNoInd"/>
-        <w:rPr>
-          <w:sz w:val="16"/>
-          <w:szCs w:val="16"/>
-        </w:rPr>
-      </w:pPr>
-      <w:r>
-        <w:rPr>
-          <w:sz w:val="16"/>
-          <w:szCs w:val="16"/>
-        </w:rPr>
-        <w:t xml:space="preserve">The quick brown fox jumps over the lazy dog. The quick brown fox jumps over the lazy dog. The quick brown fox jumps over the lazy dog. </w:t>
-      </w:r>
-    </w:p>
-    <w:p>
-      <w:pPr>
-        <w:pStyle w:val="Heading2"/>
-      </w:pPr>
-      <w:r>
-        <w:t>Unnumbered list style</w:t>
-      </w:r>
-    </w:p>
-    <w:p>
-      <w:pPr>
-        <w:pStyle w:val="ParaNoInd"/>
-        <w:rPr>
-          <w:sz w:val="16"/>
-          <w:szCs w:val="16"/>
-        </w:rPr>
-      </w:pPr>
-      <w:r>
-        <w:rPr>
-          <w:sz w:val="16"/>
-          <w:szCs w:val="16"/>
-        </w:rPr>
-        <w:t xml:space="preserve">The quick brown fox jumps over the lazy dog. The quick brown fox jumps over the lazy dog. The quick brown fox jumps over the lazy dog. </w:t>
-      </w:r>
-    </w:p>
-    <w:p>
-      <w:pPr>
-        <w:pStyle w:val="UnnumberedListfirst"/>
-        <w:spacing w:before="240"/>
-        <w:ind w:left="403" w:hanging="403"/>
-        <w:rPr>
-          <w:sz w:val="16"/>
-          <w:szCs w:val="16"/>
-        </w:rPr>
-      </w:pPr>
-      <w:r>
-        <w:rPr>
-          <w:sz w:val="16"/>
-          <w:szCs w:val="16"/>
-        </w:rPr>
-        <w:t xml:space="preserve">The quick brown fox jumps over the lazy dog. The quick brown fox </w:t>
-      </w:r>
-    </w:p>
-    <w:p>
-      <w:pPr>
-        <w:pStyle w:val="UnnumberedList"/>
-        <w:rPr>
-          <w:sz w:val="16"/>
-          <w:szCs w:val="16"/>
-        </w:rPr>
-      </w:pPr>
-      <w:r>
-        <w:rPr>
-          <w:sz w:val="16"/>
-          <w:szCs w:val="16"/>
-        </w:rPr>
-        <w:t>The quick brown fox jumps over the lazy dog. The quick brown fox jumps over the lazy dog.</w:t>
-      </w:r>
-    </w:p>
-    <w:p>
-      <w:pPr>
-        <w:pStyle w:val="UnnumberedListlast"/>
-        <w:spacing w:after="240"/>
-        <w:ind w:left="403" w:hanging="403"/>
-        <w:rPr>
-          <w:sz w:val="16"/>
-          <w:szCs w:val="16"/>
-        </w:rPr>
-      </w:pPr>
-      <w:r>
-        <w:rPr>
-          <w:sz w:val="16"/>
-          <w:szCs w:val="16"/>
-        </w:rPr>
-        <w:t>The quick brown fox jumps over the lazy dog. The quick brown fox jumps over the lazy dog.</w:t>
-      </w:r>
-    </w:p>
-    <w:p>
-      <w:pPr>
-        <w:pStyle w:val="EquationDisplay"/>
-        <w:spacing w:before="140" w:after="140"/>
-      </w:pPr>
-      <w:r>
-        <w:tab/>
-      </w:r>
-      <w:r>
-        <w:rPr>
-          <w:noProof/>
-          <w:position w:val="-24"/>
-        </w:rPr>
-        <w:object w:dxaOrig="1380" w:dyaOrig="560" w14:anchorId="5B61937D">
-          <v:shapetype id="_x0000_t75" coordsize="21600,21600" o:spt="75" o:preferrelative="t" path="m@4@5l@4@11@9@11@9@5xe" filled="f" stroked="f">
-            <v:stroke joinstyle="miter"/>
-            <v:formulas>
-              <v:f eqn="if lineDrawn pixelLineWidth 0"/>
-              <v:f eqn="sum @0 1 0"/>
-              <v:f eqn="sum 0 0 @1"/>
-              <v:f eqn="prod @2 1 2"/>
-              <v:f eqn="prod @3 21600 pixelWidth"/>
-              <v:f eqn="prod @3 21600 pixelHeight"/>
-              <v:f eqn="sum @0 0 1"/>
-              <v:f eqn="prod @6 1 2"/>
-              <v:f eqn="prod @7 21600 pixelWidth"/>
-              <v:f eqn="sum @8 21600 0"/>
-              <v:f eqn="prod @7 21600 pixelHeight"/>
-              <v:f eqn="sum @10 21600 0"/>
-            </v:formulas>
-            <v:path o:extrusionok="f" gradientshapeok="t" o:connecttype="rect"/>
-            <o:lock v:ext="edit" aspectratio="t"/>
-          </v:shapetype>
-          <v:shape id="_x0000_i1025" type="#_x0000_t75" alt="" style="width:68.55pt;height:27.7pt;mso-width-percent:0;mso-height-percent:0;mso-width-percent:0;mso-height-percent:0" o:ole="">
-            <v:imagedata r:id="rId15" o:title=""/>
-          </v:shape>
-          <o:OLEObject Type="Embed" ProgID="Equation.DSMT4" ShapeID="_x0000_i1025" DrawAspect="Content" ObjectID="_1645366309" r:id="rId16"/>
-        </w:object>
-      </w:r>
-      <w:r>
-        <w:tab/>
-        <w:t>(1)</w:t>
-      </w:r>
-    </w:p>
-    <w:p>
-      <w:pPr>
-        <w:pStyle w:val="ParaNoInd"/>
-        <w:rPr>
-          <w:sz w:val="16"/>
-          <w:szCs w:val="16"/>
-        </w:rPr>
-      </w:pPr>
-      <w:r>
-        <w:rPr>
-          <w:sz w:val="16"/>
-          <w:szCs w:val="16"/>
-        </w:rPr>
-        <w:t>The quick brown fox jumps over the lazy dog. The quick brown fox jumps over the lazy dog. The quick brown fox jumps over the lazy dog</w:t>
-      </w:r>
-      <w:r>
-        <w:rPr>
-          <w:sz w:val="16"/>
-          <w:szCs w:val="16"/>
-        </w:rPr>
-        <w:t xml:space="preserve">. </w:t>
-      </w:r>
-      <w:r>
-        <w:rPr>
-          <w:sz w:val="16"/>
-          <w:szCs w:val="16"/>
-        </w:rPr>
-        <w:t>The quick brown fox jumps over the lazy dog. The quick brown fox jumps over the lazy dog. The quick brown fox jumps over the lazy dog.</w:t>
-      </w:r>
-    </w:p>
-    <w:p>
-      <w:pPr>
-        <w:pStyle w:val="FigureCaption"/>
-        <w:spacing w:after="360"/>
-        <w:rPr>
-          <w:sz w:val="13"/>
-          <w:szCs w:val="13"/>
-        </w:rPr>
-      </w:pPr>
-      <w:r>
-        <w:rPr>
-          <w:b/>
-          <w:bCs/>
-          <w:noProof/>
-          <w:szCs w:val="16"/>
-        </w:rPr>
-        <w:pict w14:anchorId="1DA85FB7">
-          <v:shapetype id="_x0000_t202" coordsize="21600,21600" o:spt="202" path="m,l,21600r21600,l21600,xe">
-            <v:stroke joinstyle="miter"/>
-            <v:path gradientshapeok="t" o:connecttype="rect"/>
-          </v:shapetype>
-          <v:shape id="_x0000_s1026" type="#_x0000_t202" alt="" style="position:absolute;left:0;text-align:left;margin-left:2.4pt;margin-top:4.65pt;width:228.85pt;height:153.5pt;z-index:251657728;mso-wrap-style:square;mso-wrap-edited:f;mso-width-percent:0;mso-height-percent:0;mso-position-vertical-relative:margin;mso-width-percent:0;mso-height-percent:0;v-text-anchor:top" o:allowoverlap="f" filled="f" strokeweight=".25pt">
-            <v:textbox style="mso-next-textbox:#_x0000_s1026" inset="0,0,0,0">
-              <w:txbxContent>
-                <w:p/>
-              </w:txbxContent>
-            </v:textbox>
-            <w10:wrap type="topAndBottom" anchory="margin"/>
-          </v:shape>
-        </w:pict>
-      </w:r>
-      <w:r>
         <w:rPr>
           <w:b/>
           <w:bCs/>
           <w:sz w:val="13"/>
           <w:szCs w:val="13"/>
         </w:rPr>
-        <w:t>Fig. 1.</w:t>
-      </w:r>
+      </w:pPr>
+      <w:r>
+        <w:rPr>
+          <w:noProof/>
+        </w:rPr>
+        <w:drawing>
+          <wp:anchor distT="0" distB="0" distL="114300" distR="114300" simplePos="0" relativeHeight="251658752" behindDoc="0" locked="0" layoutInCell="1" allowOverlap="1" wp14:anchorId="778AE971" wp14:editId="32F6AD2D">
+            <wp:simplePos x="0" y="0"/>
+            <wp:positionH relativeFrom="margin">
+              <wp:posOffset>36618</wp:posOffset>
+            </wp:positionH>
+            <wp:positionV relativeFrom="paragraph">
+              <wp:posOffset>207010</wp:posOffset>
+            </wp:positionV>
+            <wp:extent cx="2841625" cy="2425065"/>
+            <wp:effectExtent l="0" t="0" r="0" b="0"/>
+            <wp:wrapTopAndBottom/>
+            <wp:docPr id="9" name="Picture 9"/>
+            <wp:cNvGraphicFramePr>
+              <a:graphicFrameLocks xmlns:a="http://schemas.openxmlformats.org/drawingml/2006/main" noChangeAspect="1"/>
+            </wp:cNvGraphicFramePr>
+            <a:graphic xmlns:a="http://schemas.openxmlformats.org/drawingml/2006/main">
+              <a:graphicData uri="http://schemas.openxmlformats.org/drawingml/2006/picture">
+                <pic:pic xmlns:pic="http://schemas.openxmlformats.org/drawingml/2006/picture">
+                  <pic:nvPicPr>
+                    <pic:cNvPr id="9" name="pca.jpg"/>
+                    <pic:cNvPicPr/>
+                  </pic:nvPicPr>
+                  <pic:blipFill rotWithShape="1">
+                    <a:blip r:embed="rId15">
+                      <a:extLst>
+                        <a:ext uri="{28A0092B-C50C-407E-A947-70E740481C1C}">
+                          <a14:useLocalDpi xmlns:a14="http://schemas.microsoft.com/office/drawing/2010/main" val="0"/>
+                        </a:ext>
+                      </a:extLst>
+                    </a:blip>
+                    <a:srcRect l="3689" r="8349"/>
+                    <a:stretch/>
+                  </pic:blipFill>
+                  <pic:spPr bwMode="auto">
+                    <a:xfrm>
+                      <a:off x="0" y="0"/>
+                      <a:ext cx="2841625" cy="2425065"/>
+                    </a:xfrm>
+                    <a:prstGeom prst="rect">
+                      <a:avLst/>
+                    </a:prstGeom>
+                    <a:noFill/>
+                    <a:ln>
+                      <a:noFill/>
+                    </a:ln>
+                    <a:extLst>
+                      <a:ext uri="{53640926-AAD7-44D8-BBD7-CCE9431645EC}">
+                        <a14:shadowObscured xmlns:a14="http://schemas.microsoft.com/office/drawing/2010/main"/>
+                      </a:ext>
+                    </a:extLst>
+                  </pic:spPr>
+                </pic:pic>
+              </a:graphicData>
+            </a:graphic>
+            <wp14:sizeRelH relativeFrom="margin">
+              <wp14:pctWidth>0</wp14:pctWidth>
+            </wp14:sizeRelH>
+            <wp14:sizeRelV relativeFrom="margin">
+              <wp14:pctHeight>0</wp14:pctHeight>
+            </wp14:sizeRelV>
+          </wp:anchor>
+        </w:drawing>
+      </w:r>
+    </w:p>
+    <w:p>
+      <w:pPr>
+        <w:pStyle w:val="para-first"/>
+        <w:rPr>
+          <w:sz w:val="13"/>
+          <w:szCs w:val="13"/>
+        </w:rPr>
+      </w:pPr>
       <w:r>
         <w:rPr>
           <w:b/>
@@ -1100,104 +1176,722 @@
           <w:sz w:val="13"/>
           <w:szCs w:val="13"/>
         </w:rPr>
-        <w:t> </w:t>
+        <w:t>Fig. 1.</w:t>
       </w:r>
       <w:r>
         <w:rPr>
           <w:b/>
+          <w:bCs/>
           <w:sz w:val="13"/>
           <w:szCs w:val="13"/>
         </w:rPr>
-        <w:t xml:space="preserve">Relation between τ and </w:t>
+        <w:t xml:space="preserve"> </w:t>
       </w:r>
       <w:r>
         <w:rPr>
           <w:b/>
-          <w:i/>
-          <w:iCs/>
+          <w:color w:val="000000" w:themeColor="text1"/>
           <w:sz w:val="13"/>
           <w:szCs w:val="13"/>
         </w:rPr>
-        <w:t>t</w:t>
+        <w:t>PCA of the CNS</w:t>
       </w:r>
       <w:r>
         <w:rPr>
           <w:b/>
+          <w:color w:val="000000" w:themeColor="text1"/>
           <w:sz w:val="13"/>
           <w:szCs w:val="13"/>
         </w:rPr>
-        <w:t>.</w:t>
-      </w:r>
-      <w:r>
-        <w:rPr>
+        <w:t>-</w:t>
+      </w:r>
+      <w:r>
+        <w:rPr>
+          <w:b/>
+          <w:color w:val="000000" w:themeColor="text1"/>
           <w:sz w:val="13"/>
           <w:szCs w:val="13"/>
         </w:rPr>
-        <w:t xml:space="preserve"> This example has only two continuous Steppers, S</w:t>
-      </w:r>
-      <w:r>
-        <w:rPr>
+        <w:t>VS standard scores</w:t>
+      </w:r>
+      <w:r>
+        <w:rPr>
+          <w:color w:val="000000" w:themeColor="text1"/>
           <w:sz w:val="13"/>
           <w:szCs w:val="13"/>
-          <w:vertAlign w:val="subscript"/>
-        </w:rPr>
-        <w:t>1</w:t>
-      </w:r>
-      <w:r>
-        <w:rPr>
+        </w:rPr>
+        <w:t xml:space="preserve"> of</w:t>
+      </w:r>
+      <w:r>
+        <w:rPr>
+          <w:color w:val="000000" w:themeColor="text1"/>
           <w:sz w:val="13"/>
           <w:szCs w:val="13"/>
         </w:rPr>
-        <w:t xml:space="preserve"> and S</w:t>
-      </w:r>
-      <w:r>
-        <w:rPr>
+        <w:t xml:space="preserve"> the </w:t>
+      </w:r>
+      <w:r>
+        <w:rPr>
+          <w:color w:val="000000" w:themeColor="text1"/>
           <w:sz w:val="13"/>
           <w:szCs w:val="13"/>
-          <w:vertAlign w:val="subscript"/>
-        </w:rPr>
-        <w:t>2</w:t>
-      </w:r>
-      <w:r>
-        <w:rPr>
+        </w:rPr>
+        <w:t>filtered test dataset including 60 subjects.</w:t>
+      </w:r>
+      <w:r>
+        <w:rPr>
+          <w:color w:val="000000" w:themeColor="text1"/>
           <w:sz w:val="13"/>
           <w:szCs w:val="13"/>
         </w:rPr>
+        <w:t xml:space="preserve"> </w:t>
+      </w:r>
+      <w:r>
+        <w:rPr>
+          <w:color w:val="000000" w:themeColor="text1"/>
+          <w:sz w:val="13"/>
+          <w:szCs w:val="13"/>
+        </w:rPr>
+        <w:t xml:space="preserve">The first two components explain 80% of the variance. </w:t>
+      </w:r>
+      <w:r>
+        <w:rPr>
+          <w:color w:val="000000" w:themeColor="text1"/>
+          <w:sz w:val="13"/>
+          <w:szCs w:val="13"/>
+        </w:rPr>
+        <w:t xml:space="preserve">The </w:t>
+      </w:r>
+      <w:r>
+        <w:rPr>
+          <w:color w:val="000000" w:themeColor="text1"/>
+          <w:sz w:val="13"/>
+          <w:szCs w:val="13"/>
+        </w:rPr>
+        <w:t>three different colors indicate the different clinical labels</w:t>
+      </w:r>
+      <w:r>
+        <w:rPr>
+          <w:color w:val="000000" w:themeColor="text1"/>
+          <w:sz w:val="13"/>
+          <w:szCs w:val="13"/>
+        </w:rPr>
+        <w:t xml:space="preserve">; </w:t>
+      </w:r>
+      <w:r>
+        <w:rPr>
+          <w:color w:val="000000" w:themeColor="text1"/>
+          <w:sz w:val="13"/>
+          <w:szCs w:val="13"/>
+        </w:rPr>
+        <w:t xml:space="preserve">HC=healthy controls, NPSLE=neuropsychiatric SLE, </w:t>
+      </w:r>
+      <w:proofErr w:type="spellStart"/>
+      <w:r>
+        <w:rPr>
+          <w:color w:val="000000" w:themeColor="text1"/>
+          <w:sz w:val="13"/>
+          <w:szCs w:val="13"/>
+        </w:rPr>
+        <w:t>nonNPSLE</w:t>
+      </w:r>
+      <w:proofErr w:type="spellEnd"/>
+      <w:r>
+        <w:rPr>
+          <w:color w:val="000000" w:themeColor="text1"/>
+          <w:sz w:val="13"/>
+          <w:szCs w:val="13"/>
+        </w:rPr>
+        <w:t>=</w:t>
+      </w:r>
+      <w:r>
+        <w:rPr>
+          <w:color w:val="000000" w:themeColor="text1"/>
+          <w:sz w:val="13"/>
+          <w:szCs w:val="13"/>
+        </w:rPr>
+        <w:t>non-neuropsychiatric</w:t>
+      </w:r>
+      <w:r>
+        <w:rPr>
+          <w:color w:val="000000" w:themeColor="text1"/>
+          <w:sz w:val="13"/>
+          <w:szCs w:val="13"/>
+        </w:rPr>
+        <w:t xml:space="preserve"> SLE</w:t>
+      </w:r>
+    </w:p>
+    <w:p>
+      <w:pPr>
+        <w:pStyle w:val="Heading2"/>
+        <w:jc w:val="both"/>
+      </w:pPr>
+      <w:r>
+        <w:t>Clustering</w:t>
+      </w:r>
+    </w:p>
+    <w:p>
+      <w:pPr>
+        <w:pStyle w:val="para-first"/>
+      </w:pPr>
+      <w:r>
+        <w:t>For the hierarchical clustering the CNS</w:t>
+      </w:r>
+      <w:r>
+        <w:t>-</w:t>
+      </w:r>
+      <w:r>
+        <w:t>VS standard scores were</w:t>
+      </w:r>
+      <w:r>
+        <w:t xml:space="preserve"> also</w:t>
+      </w:r>
+      <w:r>
+        <w:t xml:space="preserve"> used. Figure 2 and 3 show the </w:t>
+      </w:r>
+      <w:proofErr w:type="spellStart"/>
+      <w:r>
+        <w:t>clustermap</w:t>
+      </w:r>
+      <w:proofErr w:type="spellEnd"/>
+      <w:r>
+        <w:t xml:space="preserve"> of subjects in the test data set with age &lt;</w:t>
+      </w:r>
+      <w:r>
+        <w:t>4</w:t>
+      </w:r>
+      <w:r>
+        <w:t>0 and &gt;=</w:t>
+      </w:r>
+      <w:r>
+        <w:t>4</w:t>
+      </w:r>
+      <w:r>
+        <w:t xml:space="preserve">0 years. </w:t>
+      </w:r>
+      <w:r>
+        <w:t>Cluster analysis of subjects below an age of 40 shows homogenous cluster compared to those above or equal to 40 years.</w:t>
+      </w:r>
+      <w:r>
+        <w:t xml:space="preserve"> </w:t>
+      </w:r>
+      <w:r>
+        <w:t xml:space="preserve">We assume that younger HC have </w:t>
+      </w:r>
+      <w:r>
+        <w:t xml:space="preserve">slightly </w:t>
+      </w:r>
+      <w:r>
+        <w:t>higher cognitive values compared to older HC.</w:t>
+      </w:r>
+    </w:p>
+    <w:p>
+      <w:pPr>
+        <w:pStyle w:val="para-first"/>
+      </w:pPr>
+      <w:r>
+        <w:rPr>
+          <w:noProof/>
+        </w:rPr>
+        <w:drawing>
+          <wp:anchor distT="0" distB="0" distL="114300" distR="114300" simplePos="0" relativeHeight="251659776" behindDoc="0" locked="0" layoutInCell="1" allowOverlap="1" wp14:anchorId="50D181F7" wp14:editId="09CAFF36">
+            <wp:simplePos x="0" y="0"/>
+            <wp:positionH relativeFrom="column">
+              <wp:posOffset>-5504</wp:posOffset>
+            </wp:positionH>
+            <wp:positionV relativeFrom="paragraph">
+              <wp:posOffset>162983</wp:posOffset>
+            </wp:positionV>
+            <wp:extent cx="2994025" cy="2160905"/>
+            <wp:effectExtent l="0" t="0" r="0" b="0"/>
+            <wp:wrapTopAndBottom/>
+            <wp:docPr id="12" name="Picture 12"/>
+            <wp:cNvGraphicFramePr>
+              <a:graphicFrameLocks xmlns:a="http://schemas.openxmlformats.org/drawingml/2006/main" noChangeAspect="1"/>
+            </wp:cNvGraphicFramePr>
+            <a:graphic xmlns:a="http://schemas.openxmlformats.org/drawingml/2006/main">
+              <a:graphicData uri="http://schemas.openxmlformats.org/drawingml/2006/picture">
+                <pic:pic xmlns:pic="http://schemas.openxmlformats.org/drawingml/2006/picture">
+                  <pic:nvPicPr>
+                    <pic:cNvPr id="12" name="hcl_s40.png"/>
+                    <pic:cNvPicPr/>
+                  </pic:nvPicPr>
+                  <pic:blipFill rotWithShape="1">
+                    <a:blip r:embed="rId16">
+                      <a:extLst>
+                        <a:ext uri="{28A0092B-C50C-407E-A947-70E740481C1C}">
+                          <a14:useLocalDpi xmlns:a14="http://schemas.microsoft.com/office/drawing/2010/main" val="0"/>
+                        </a:ext>
+                      </a:extLst>
+                    </a:blip>
+                    <a:srcRect l="-283"/>
+                    <a:stretch/>
+                  </pic:blipFill>
+                  <pic:spPr bwMode="auto">
+                    <a:xfrm>
+                      <a:off x="0" y="0"/>
+                      <a:ext cx="2994025" cy="2160905"/>
+                    </a:xfrm>
+                    <a:prstGeom prst="rect">
+                      <a:avLst/>
+                    </a:prstGeom>
+                    <a:ln>
+                      <a:noFill/>
+                    </a:ln>
+                    <a:extLst>
+                      <a:ext uri="{53640926-AAD7-44D8-BBD7-CCE9431645EC}">
+                        <a14:shadowObscured xmlns:a14="http://schemas.microsoft.com/office/drawing/2010/main"/>
+                      </a:ext>
+                    </a:extLst>
+                  </pic:spPr>
+                </pic:pic>
+              </a:graphicData>
+            </a:graphic>
+            <wp14:sizeRelH relativeFrom="page">
+              <wp14:pctWidth>0</wp14:pctWidth>
+            </wp14:sizeRelH>
+            <wp14:sizeRelV relativeFrom="page">
+              <wp14:pctHeight>0</wp14:pctHeight>
+            </wp14:sizeRelV>
+          </wp:anchor>
+        </w:drawing>
+      </w:r>
+    </w:p>
+    <w:p>
+      <w:pPr>
+        <w:pStyle w:val="para-first"/>
+        <w:rPr>
+          <w:sz w:val="13"/>
+          <w:szCs w:val="13"/>
+        </w:rPr>
+      </w:pPr>
+      <w:r>
+        <w:rPr>
+          <w:b/>
+          <w:bCs/>
+          <w:sz w:val="13"/>
+          <w:szCs w:val="13"/>
+        </w:rPr>
+        <w:t xml:space="preserve">Fig. </w:t>
+      </w:r>
+      <w:r>
+        <w:rPr>
+          <w:b/>
+          <w:bCs/>
+          <w:sz w:val="13"/>
+          <w:szCs w:val="13"/>
+        </w:rPr>
+        <w:t>2</w:t>
+      </w:r>
+      <w:r>
+        <w:rPr>
+          <w:b/>
+          <w:bCs/>
+          <w:sz w:val="13"/>
+          <w:szCs w:val="13"/>
+        </w:rPr>
         <w:t>.</w:t>
       </w:r>
+      <w:r>
+        <w:rPr>
+          <w:b/>
+          <w:bCs/>
+          <w:sz w:val="13"/>
+          <w:szCs w:val="13"/>
+        </w:rPr>
+        <w:t xml:space="preserve"> </w:t>
+      </w:r>
+      <w:r>
+        <w:rPr>
+          <w:b/>
+          <w:color w:val="000000" w:themeColor="text1"/>
+          <w:sz w:val="13"/>
+          <w:szCs w:val="13"/>
+        </w:rPr>
+        <w:t xml:space="preserve">Hierarchical Ward clustering of subjects &lt;40 </w:t>
+      </w:r>
+      <w:r>
+        <w:rPr>
+          <w:b/>
+          <w:color w:val="000000" w:themeColor="text1"/>
+          <w:sz w:val="13"/>
+          <w:szCs w:val="13"/>
+        </w:rPr>
+        <w:t xml:space="preserve">years </w:t>
+      </w:r>
+      <w:r>
+        <w:rPr>
+          <w:color w:val="000000" w:themeColor="text1"/>
+          <w:sz w:val="13"/>
+          <w:szCs w:val="13"/>
+        </w:rPr>
+        <w:t>on the CNS</w:t>
+      </w:r>
+      <w:r>
+        <w:rPr>
+          <w:color w:val="000000" w:themeColor="text1"/>
+          <w:sz w:val="13"/>
+          <w:szCs w:val="13"/>
+        </w:rPr>
+        <w:t>-</w:t>
+      </w:r>
+      <w:r>
+        <w:rPr>
+          <w:color w:val="000000" w:themeColor="text1"/>
+          <w:sz w:val="13"/>
+          <w:szCs w:val="13"/>
+        </w:rPr>
+        <w:t>VS standard scores (y-axis)</w:t>
+      </w:r>
+      <w:r>
+        <w:rPr>
+          <w:b/>
+          <w:color w:val="000000" w:themeColor="text1"/>
+          <w:sz w:val="13"/>
+          <w:szCs w:val="13"/>
+        </w:rPr>
+        <w:t xml:space="preserve">. </w:t>
+      </w:r>
+      <w:r>
+        <w:rPr>
+          <w:color w:val="000000" w:themeColor="text1"/>
+          <w:sz w:val="13"/>
+          <w:szCs w:val="13"/>
+        </w:rPr>
+        <w:t xml:space="preserve">The clinical labels are shown in the colored bars below the dendrogram; </w:t>
+      </w:r>
+      <w:r>
+        <w:rPr>
+          <w:color w:val="000000" w:themeColor="text1"/>
+          <w:sz w:val="13"/>
+          <w:szCs w:val="13"/>
+        </w:rPr>
+        <w:t xml:space="preserve">HC=healthy controls, NPSLE=neuropsychiatric SLE, </w:t>
+      </w:r>
+      <w:proofErr w:type="spellStart"/>
+      <w:r>
+        <w:rPr>
+          <w:color w:val="000000" w:themeColor="text1"/>
+          <w:sz w:val="13"/>
+          <w:szCs w:val="13"/>
+        </w:rPr>
+        <w:t>nonNPSLE</w:t>
+      </w:r>
+      <w:proofErr w:type="spellEnd"/>
+      <w:r>
+        <w:rPr>
+          <w:color w:val="000000" w:themeColor="text1"/>
+          <w:sz w:val="13"/>
+          <w:szCs w:val="13"/>
+        </w:rPr>
+        <w:t>=</w:t>
+      </w:r>
+      <w:r>
+        <w:rPr>
+          <w:color w:val="000000" w:themeColor="text1"/>
+          <w:sz w:val="13"/>
+          <w:szCs w:val="13"/>
+        </w:rPr>
+        <w:t>non-neuropsychiatric</w:t>
+      </w:r>
+      <w:r>
+        <w:rPr>
+          <w:color w:val="000000" w:themeColor="text1"/>
+          <w:sz w:val="13"/>
+          <w:szCs w:val="13"/>
+        </w:rPr>
+        <w:t xml:space="preserve"> SLE</w:t>
+      </w:r>
+    </w:p>
+    <w:p>
+      <w:pPr>
+        <w:pStyle w:val="para-first"/>
+      </w:pPr>
+      <w:r>
+        <w:rPr>
+          <w:noProof/>
+        </w:rPr>
+        <w:drawing>
+          <wp:anchor distT="0" distB="0" distL="114300" distR="114300" simplePos="0" relativeHeight="251660800" behindDoc="0" locked="0" layoutInCell="1" allowOverlap="1" wp14:anchorId="32E5A112" wp14:editId="4D249506">
+            <wp:simplePos x="0" y="0"/>
+            <wp:positionH relativeFrom="column">
+              <wp:posOffset>-33443</wp:posOffset>
+            </wp:positionH>
+            <wp:positionV relativeFrom="paragraph">
+              <wp:posOffset>228176</wp:posOffset>
+            </wp:positionV>
+            <wp:extent cx="2985770" cy="2160905"/>
+            <wp:effectExtent l="0" t="0" r="0" b="0"/>
+            <wp:wrapTopAndBottom/>
+            <wp:docPr id="13" name="Picture 13"/>
+            <wp:cNvGraphicFramePr>
+              <a:graphicFrameLocks xmlns:a="http://schemas.openxmlformats.org/drawingml/2006/main" noChangeAspect="1"/>
+            </wp:cNvGraphicFramePr>
+            <a:graphic xmlns:a="http://schemas.openxmlformats.org/drawingml/2006/main">
+              <a:graphicData uri="http://schemas.openxmlformats.org/drawingml/2006/picture">
+                <pic:pic xmlns:pic="http://schemas.openxmlformats.org/drawingml/2006/picture">
+                  <pic:nvPicPr>
+                    <pic:cNvPr id="13" name="hcl_ge40.png"/>
+                    <pic:cNvPicPr/>
+                  </pic:nvPicPr>
+                  <pic:blipFill>
+                    <a:blip r:embed="rId17">
+                      <a:extLst>
+                        <a:ext uri="{28A0092B-C50C-407E-A947-70E740481C1C}">
+                          <a14:useLocalDpi xmlns:a14="http://schemas.microsoft.com/office/drawing/2010/main" val="0"/>
+                        </a:ext>
+                      </a:extLst>
+                    </a:blip>
+                    <a:stretch>
+                      <a:fillRect/>
+                    </a:stretch>
+                  </pic:blipFill>
+                  <pic:spPr>
+                    <a:xfrm>
+                      <a:off x="0" y="0"/>
+                      <a:ext cx="2985770" cy="2160905"/>
+                    </a:xfrm>
+                    <a:prstGeom prst="rect">
+                      <a:avLst/>
+                    </a:prstGeom>
+                  </pic:spPr>
+                </pic:pic>
+              </a:graphicData>
+            </a:graphic>
+            <wp14:sizeRelH relativeFrom="page">
+              <wp14:pctWidth>0</wp14:pctWidth>
+            </wp14:sizeRelH>
+            <wp14:sizeRelV relativeFrom="page">
+              <wp14:pctHeight>0</wp14:pctHeight>
+            </wp14:sizeRelV>
+          </wp:anchor>
+        </w:drawing>
+      </w:r>
+    </w:p>
+    <w:p>
+      <w:pPr>
+        <w:pStyle w:val="para-first"/>
+        <w:rPr>
+          <w:sz w:val="13"/>
+          <w:szCs w:val="13"/>
+        </w:rPr>
+      </w:pPr>
+      <w:r>
+        <w:rPr>
+          <w:b/>
+          <w:bCs/>
+          <w:sz w:val="13"/>
+          <w:szCs w:val="13"/>
+        </w:rPr>
+        <w:t xml:space="preserve">Fig. </w:t>
+      </w:r>
+      <w:r>
+        <w:rPr>
+          <w:b/>
+          <w:bCs/>
+          <w:sz w:val="13"/>
+          <w:szCs w:val="13"/>
+        </w:rPr>
+        <w:t>3</w:t>
+      </w:r>
+      <w:r>
+        <w:rPr>
+          <w:b/>
+          <w:bCs/>
+          <w:sz w:val="13"/>
+          <w:szCs w:val="13"/>
+        </w:rPr>
+        <w:t>.</w:t>
+      </w:r>
+      <w:r>
+        <w:rPr>
+          <w:b/>
+          <w:bCs/>
+          <w:sz w:val="13"/>
+          <w:szCs w:val="13"/>
+        </w:rPr>
+        <w:t xml:space="preserve"> </w:t>
+      </w:r>
+      <w:r>
+        <w:rPr>
+          <w:b/>
+          <w:color w:val="000000" w:themeColor="text1"/>
+          <w:sz w:val="13"/>
+          <w:szCs w:val="13"/>
+        </w:rPr>
+        <w:t xml:space="preserve">Hierarchical Ward clustering of subjects </w:t>
+      </w:r>
+      <w:r>
+        <w:rPr>
+          <w:b/>
+          <w:color w:val="000000" w:themeColor="text1"/>
+          <w:sz w:val="13"/>
+          <w:szCs w:val="13"/>
+        </w:rPr>
+        <w:t>&gt;=</w:t>
+      </w:r>
+      <w:r>
+        <w:rPr>
+          <w:b/>
+          <w:color w:val="000000" w:themeColor="text1"/>
+          <w:sz w:val="13"/>
+          <w:szCs w:val="13"/>
+        </w:rPr>
+        <w:t>40 years</w:t>
+      </w:r>
+      <w:r>
+        <w:rPr>
+          <w:b/>
+          <w:color w:val="000000" w:themeColor="text1"/>
+          <w:sz w:val="13"/>
+          <w:szCs w:val="13"/>
+        </w:rPr>
+        <w:t xml:space="preserve"> </w:t>
+      </w:r>
+      <w:r>
+        <w:rPr>
+          <w:color w:val="000000" w:themeColor="text1"/>
+          <w:sz w:val="13"/>
+          <w:szCs w:val="13"/>
+        </w:rPr>
+        <w:t>on the CNS</w:t>
+      </w:r>
+      <w:r>
+        <w:rPr>
+          <w:color w:val="000000" w:themeColor="text1"/>
+          <w:sz w:val="13"/>
+          <w:szCs w:val="13"/>
+        </w:rPr>
+        <w:t>-</w:t>
+      </w:r>
+      <w:r>
+        <w:rPr>
+          <w:color w:val="000000" w:themeColor="text1"/>
+          <w:sz w:val="13"/>
+          <w:szCs w:val="13"/>
+        </w:rPr>
+        <w:t>VS standard scores (y-axis)</w:t>
+      </w:r>
+      <w:r>
+        <w:rPr>
+          <w:b/>
+          <w:color w:val="000000" w:themeColor="text1"/>
+          <w:sz w:val="13"/>
+          <w:szCs w:val="13"/>
+        </w:rPr>
+        <w:t xml:space="preserve">. </w:t>
+      </w:r>
+      <w:r>
+        <w:rPr>
+          <w:color w:val="000000" w:themeColor="text1"/>
+          <w:sz w:val="13"/>
+          <w:szCs w:val="13"/>
+        </w:rPr>
+        <w:t xml:space="preserve">The clinical labels are shown in the colored bars below the dendrogram; </w:t>
+      </w:r>
+      <w:r>
+        <w:rPr>
+          <w:color w:val="000000" w:themeColor="text1"/>
+          <w:sz w:val="13"/>
+          <w:szCs w:val="13"/>
+        </w:rPr>
+        <w:t xml:space="preserve">HC=healthy controls, NPSLE=neuropsychiatric SLE, </w:t>
+      </w:r>
+      <w:proofErr w:type="spellStart"/>
+      <w:r>
+        <w:rPr>
+          <w:color w:val="000000" w:themeColor="text1"/>
+          <w:sz w:val="13"/>
+          <w:szCs w:val="13"/>
+        </w:rPr>
+        <w:t>nonNPSLE</w:t>
+      </w:r>
+      <w:proofErr w:type="spellEnd"/>
+      <w:r>
+        <w:rPr>
+          <w:color w:val="000000" w:themeColor="text1"/>
+          <w:sz w:val="13"/>
+          <w:szCs w:val="13"/>
+        </w:rPr>
+        <w:t>=</w:t>
+      </w:r>
+      <w:r>
+        <w:rPr>
+          <w:color w:val="000000" w:themeColor="text1"/>
+          <w:sz w:val="13"/>
+          <w:szCs w:val="13"/>
+        </w:rPr>
+        <w:t>non-neuropsychiatric</w:t>
+      </w:r>
+      <w:r>
+        <w:rPr>
+          <w:color w:val="000000" w:themeColor="text1"/>
+          <w:sz w:val="13"/>
+          <w:szCs w:val="13"/>
+        </w:rPr>
+        <w:t xml:space="preserve"> SLE</w:t>
+      </w:r>
+    </w:p>
+    <w:p>
+      <w:pPr>
+        <w:pStyle w:val="Heading2"/>
+        <w:jc w:val="both"/>
+      </w:pPr>
+      <w:r>
+        <w:t>Additional</w:t>
+      </w:r>
+      <w:r>
+        <w:t xml:space="preserve"> features</w:t>
+      </w:r>
+    </w:p>
+    <w:p>
+      <w:pPr>
+        <w:pStyle w:val="para-first"/>
+      </w:pPr>
+      <w:r>
+        <w:t>Further, to allow only project collaborators access to the data a user login was</w:t>
+      </w:r>
+      <w:r>
+        <w:t xml:space="preserve"> also</w:t>
+      </w:r>
+      <w:r>
+        <w:t xml:space="preserve"> implemented</w:t>
+      </w:r>
+      <w:r>
+        <w:t xml:space="preserve">. </w:t>
+      </w:r>
+      <w:r>
+        <w:t>As mentioned above on</w:t>
+      </w:r>
+      <w:r>
+        <w:t xml:space="preserve">ly simple queries were implemented in this first prototype which includes outliers, subject age and quality-of-life score. </w:t>
+      </w:r>
+      <w:r>
+        <w:t xml:space="preserve">Applying such filters, the application shows the results subjects due to the queries and </w:t>
+      </w:r>
+      <w:r>
+        <w:t>provides a download in csv-format.</w:t>
+      </w:r>
+      <w:bookmarkStart w:id="0" w:name="_GoBack"/>
+      <w:bookmarkEnd w:id="0"/>
+      <w:r>
+        <w:t xml:space="preserve"> </w:t>
+      </w:r>
+      <w:r>
+        <w:t xml:space="preserve">However, all filters are tested for invalid input. </w:t>
+      </w:r>
+      <w:r>
+        <w:t>Last</w:t>
+      </w:r>
     </w:p>
     <w:p>
       <w:pPr>
         <w:pStyle w:val="Heading1"/>
+        <w:jc w:val="both"/>
       </w:pPr>
       <w:r>
         <w:t>Discussion</w:t>
       </w:r>
-    </w:p>
-    <w:p>
-      <w:pPr>
-        <w:pStyle w:val="para-first"/>
-        <w:rPr>
-          <w:color w:val="FF0000"/>
-        </w:rPr>
-      </w:pPr>
-      <w:r>
-        <w:rPr>
-          <w:color w:val="FF0000"/>
-        </w:rPr>
-        <w:t xml:space="preserve">Briefly describe what you have done and give your application's advantages. What do you foresee when it comes to the user base? </w:t>
-      </w:r>
-      <w:r>
-        <w:rPr>
-          <w:color w:val="FF0000"/>
-        </w:rPr>
-        <w:t xml:space="preserve">What are the limitations and known bugs of the tool? What could be the future directions of developing this technology? </w:t>
-      </w:r>
-    </w:p>
-    <w:p>
-      <w:pPr>
-        <w:pStyle w:val="para-first"/>
-      </w:pPr>
     </w:p>
     <w:p>
       <w:pPr>
@@ -1207,634 +1901,237 @@
           <w:szCs w:val="16"/>
         </w:rPr>
       </w:pPr>
-    </w:p>
-    <w:p>
-      <w:pPr>
-        <w:pStyle w:val="ParaNoInd"/>
+      <w:r>
         <w:rPr>
           <w:sz w:val="16"/>
           <w:szCs w:val="16"/>
         </w:rPr>
-      </w:pPr>
-    </w:p>
-    <w:p>
-      <w:pPr>
-        <w:pStyle w:val="ParaNoInd"/>
-        <w:rPr>
+        <w:t xml:space="preserve">This web application with </w:t>
+      </w:r>
+      <w:r>
+        <w:rPr>
+          <w:i/>
           <w:sz w:val="16"/>
           <w:szCs w:val="16"/>
         </w:rPr>
-      </w:pPr>
+        <w:t>Flask</w:t>
+      </w:r>
       <w:r>
         <w:rPr>
           <w:sz w:val="16"/>
           <w:szCs w:val="16"/>
         </w:rPr>
-        <w:t>r the lazy dog. The quick brown fox jumps over the lazy dog. The quick brown fox jumps over the lazy dog. The quick brown fox jumps over the lazy dog. The quick brown fox jumps over the lazy dog. The quick brown fox jumps over the lazy dog.</w:t>
+        <w:t xml:space="preserve"> </w:t>
       </w:r>
       <w:r>
         <w:rPr>
           <w:sz w:val="16"/>
           <w:szCs w:val="16"/>
         </w:rPr>
-        <w:t xml:space="preserve"> </w:t>
+        <w:t xml:space="preserve">including </w:t>
       </w:r>
       <w:r>
         <w:rPr>
           <w:sz w:val="16"/>
           <w:szCs w:val="16"/>
         </w:rPr>
-        <w:t xml:space="preserve">The quick brown fox jumps over the </w:t>
-      </w:r>
-    </w:p>
-    <w:p>
-      <w:pPr>
-        <w:pStyle w:val="Tablecaption"/>
-        <w:spacing w:before="360"/>
-      </w:pPr>
-      <w:r>
-        <w:rPr>
-          <w:b/>
-          <w:bCs/>
-        </w:rPr>
-        <w:t xml:space="preserve">Table </w:t>
-      </w:r>
-      <w:r>
-        <w:rPr>
-          <w:b/>
-          <w:bCs/>
-        </w:rPr>
-        <w:t>1</w:t>
-      </w:r>
-      <w:r>
-        <w:rPr>
-          <w:b/>
-          <w:bCs/>
-        </w:rPr>
-        <w:t>.</w:t>
-      </w:r>
-      <w:r>
-        <w:rPr>
-          <w:b/>
-          <w:bCs/>
-        </w:rPr>
-        <w:t> </w:t>
-      </w:r>
-      <w:r>
-        <w:t>Benchmark results of the cascade oscillators model</w:t>
-      </w:r>
-    </w:p>
-    <w:tbl>
-      <w:tblPr>
-        <w:tblW w:w="0" w:type="auto"/>
-        <w:tblCellMar>
-          <w:left w:w="0" w:type="dxa"/>
-          <w:right w:w="0" w:type="dxa"/>
-        </w:tblCellMar>
-        <w:tblLook w:val="0000" w:firstRow="0" w:lastRow="0" w:firstColumn="0" w:lastColumn="0" w:noHBand="0" w:noVBand="0"/>
-      </w:tblPr>
-      <w:tblGrid>
-        <w:gridCol w:w="688"/>
-        <w:gridCol w:w="1666"/>
-        <w:gridCol w:w="788"/>
-        <w:gridCol w:w="1146"/>
-        <w:gridCol w:w="414"/>
-      </w:tblGrid>
-      <w:tr>
-        <w:tc>
-          <w:tcPr>
-            <w:tcW w:w="740" w:type="dxa"/>
-            <w:tcBorders>
-              <w:top w:val="single" w:sz="4" w:space="0" w:color="auto"/>
-              <w:bottom w:val="single" w:sz="4" w:space="0" w:color="auto"/>
-            </w:tcBorders>
-          </w:tcPr>
-          <w:p>
-            <w:pPr>
-              <w:pStyle w:val="TableColumnhead"/>
-            </w:pPr>
-            <w:r>
-              <w:t>|S|</w:t>
-            </w:r>
-          </w:p>
-        </w:tc>
-        <w:tc>
-          <w:tcPr>
-            <w:tcW w:w="1704" w:type="dxa"/>
-            <w:tcBorders>
-              <w:top w:val="single" w:sz="4" w:space="0" w:color="auto"/>
-              <w:bottom w:val="single" w:sz="4" w:space="0" w:color="auto"/>
-            </w:tcBorders>
-          </w:tcPr>
-          <w:p>
-            <w:pPr>
-              <w:pStyle w:val="TableColumnhead"/>
-            </w:pPr>
-            <w:r>
-              <w:t>Predicted cost</w:t>
-            </w:r>
-          </w:p>
-        </w:tc>
-        <w:tc>
-          <w:tcPr>
-            <w:tcW w:w="816" w:type="dxa"/>
-            <w:tcBorders>
-              <w:top w:val="single" w:sz="4" w:space="0" w:color="auto"/>
-              <w:bottom w:val="single" w:sz="4" w:space="0" w:color="auto"/>
-            </w:tcBorders>
-          </w:tcPr>
-          <w:p>
-            <w:pPr>
-              <w:pStyle w:val="TableColumnhead"/>
-            </w:pPr>
-            <w:r>
-              <w:t>Timing</w:t>
-            </w:r>
-          </w:p>
-        </w:tc>
-        <w:tc>
-          <w:tcPr>
-            <w:tcW w:w="1200" w:type="dxa"/>
-            <w:tcBorders>
-              <w:top w:val="single" w:sz="4" w:space="0" w:color="auto"/>
-              <w:bottom w:val="single" w:sz="4" w:space="0" w:color="auto"/>
-            </w:tcBorders>
-          </w:tcPr>
-          <w:p>
-            <w:pPr>
-              <w:pStyle w:val="TableColumnhead"/>
-            </w:pPr>
-            <w:r>
-              <w:t>Predicted speed</w:t>
-            </w:r>
-          </w:p>
-        </w:tc>
-        <w:tc>
-          <w:tcPr>
-            <w:tcW w:w="416" w:type="dxa"/>
-            <w:tcBorders>
-              <w:top w:val="single" w:sz="4" w:space="0" w:color="auto"/>
-              <w:bottom w:val="single" w:sz="4" w:space="0" w:color="auto"/>
-            </w:tcBorders>
-          </w:tcPr>
-          <w:p>
-            <w:pPr>
-              <w:pStyle w:val="TableColumnhead"/>
-            </w:pPr>
-            <w:r>
-              <w:t>Speed</w:t>
-            </w:r>
-          </w:p>
-        </w:tc>
-      </w:tr>
-      <w:tr>
-        <w:tc>
-          <w:tcPr>
-            <w:tcW w:w="740" w:type="dxa"/>
-            <w:tcBorders>
-              <w:top w:val="single" w:sz="4" w:space="0" w:color="auto"/>
-            </w:tcBorders>
-          </w:tcPr>
-          <w:p>
-            <w:pPr>
-              <w:pStyle w:val="Tablebodyfirst"/>
-            </w:pPr>
-            <w:r>
-              <w:t xml:space="preserve">  1</w:t>
-            </w:r>
-          </w:p>
-        </w:tc>
-        <w:tc>
-          <w:tcPr>
-            <w:tcW w:w="1704" w:type="dxa"/>
-            <w:tcBorders>
-              <w:top w:val="single" w:sz="4" w:space="0" w:color="auto"/>
-            </w:tcBorders>
-          </w:tcPr>
-          <w:p>
-            <w:pPr>
-              <w:pStyle w:val="Tablebodyfirst"/>
-            </w:pPr>
-            <w:r>
-              <w:t>S219.20(100%)</w:t>
-            </w:r>
-          </w:p>
-        </w:tc>
-        <w:tc>
-          <w:tcPr>
-            <w:tcW w:w="816" w:type="dxa"/>
-            <w:tcBorders>
-              <w:top w:val="single" w:sz="4" w:space="0" w:color="auto"/>
-            </w:tcBorders>
-          </w:tcPr>
-          <w:p>
-            <w:pPr>
-              <w:pStyle w:val="Tablebodyfirst"/>
-            </w:pPr>
-            <w:r>
-              <w:t>68m43s</w:t>
-            </w:r>
-          </w:p>
-        </w:tc>
-        <w:tc>
-          <w:tcPr>
-            <w:tcW w:w="1200" w:type="dxa"/>
-            <w:tcBorders>
-              <w:top w:val="single" w:sz="4" w:space="0" w:color="auto"/>
-            </w:tcBorders>
-          </w:tcPr>
-          <w:p>
-            <w:pPr>
-              <w:pStyle w:val="Tablebodyfirst"/>
-            </w:pPr>
-            <w:r>
-              <w:t>1.00</w:t>
-            </w:r>
-          </w:p>
-        </w:tc>
-        <w:tc>
-          <w:tcPr>
-            <w:tcW w:w="416" w:type="dxa"/>
-            <w:tcBorders>
-              <w:top w:val="single" w:sz="4" w:space="0" w:color="auto"/>
-            </w:tcBorders>
-          </w:tcPr>
-          <w:p>
-            <w:pPr>
-              <w:pStyle w:val="Tablebodyfirst"/>
-            </w:pPr>
-            <w:r>
-              <w:t>1.00</w:t>
-            </w:r>
-          </w:p>
-        </w:tc>
-      </w:tr>
-      <w:tr>
-        <w:tc>
-          <w:tcPr>
-            <w:tcW w:w="740" w:type="dxa"/>
-          </w:tcPr>
-          <w:p>
-            <w:pPr>
-              <w:pStyle w:val="Tablebody"/>
-            </w:pPr>
-            <w:r>
-              <w:t xml:space="preserve">  2</w:t>
-            </w:r>
-          </w:p>
-        </w:tc>
-        <w:tc>
-          <w:tcPr>
-            <w:tcW w:w="1704" w:type="dxa"/>
-          </w:tcPr>
-          <w:p>
-            <w:pPr>
-              <w:pStyle w:val="Tablebody"/>
-            </w:pPr>
-            <w:r>
-              <w:t>2</w:t>
-            </w:r>
-            <w:r>
-              <w:rPr>
-                <w:vertAlign w:val="superscript"/>
-              </w:rPr>
-              <w:t>9</w:t>
-            </w:r>
-            <w:r>
-              <w:t>.10+2</w:t>
-            </w:r>
-            <w:r>
-              <w:rPr>
-                <w:vertAlign w:val="superscript"/>
-              </w:rPr>
-              <w:t>19</w:t>
-            </w:r>
-            <w:r>
-              <w:t>.10(~50%)</w:t>
-            </w:r>
-          </w:p>
-        </w:tc>
-        <w:tc>
-          <w:tcPr>
-            <w:tcW w:w="816" w:type="dxa"/>
-          </w:tcPr>
-          <w:p>
-            <w:pPr>
-              <w:pStyle w:val="Tablebody"/>
-            </w:pPr>
-            <w:r>
-              <w:t>35m13s</w:t>
-            </w:r>
-          </w:p>
-        </w:tc>
-        <w:tc>
-          <w:tcPr>
-            <w:tcW w:w="1200" w:type="dxa"/>
-          </w:tcPr>
-          <w:p>
-            <w:pPr>
-              <w:pStyle w:val="Tablebody"/>
-            </w:pPr>
-            <w:r>
-              <w:t>2.00</w:t>
-            </w:r>
-          </w:p>
-        </w:tc>
-        <w:tc>
-          <w:tcPr>
-            <w:tcW w:w="416" w:type="dxa"/>
-          </w:tcPr>
-          <w:p>
-            <w:pPr>
-              <w:pStyle w:val="Tablebody"/>
-            </w:pPr>
-            <w:r>
-              <w:t>1.95</w:t>
-            </w:r>
-          </w:p>
-        </w:tc>
-      </w:tr>
-      <w:tr>
-        <w:tc>
-          <w:tcPr>
-            <w:tcW w:w="740" w:type="dxa"/>
-          </w:tcPr>
-          <w:p>
-            <w:pPr>
-              <w:pStyle w:val="Tablebody"/>
-            </w:pPr>
-            <w:r>
-              <w:t xml:space="preserve">  4</w:t>
-            </w:r>
-          </w:p>
-        </w:tc>
-        <w:tc>
-          <w:tcPr>
-            <w:tcW w:w="1704" w:type="dxa"/>
-          </w:tcPr>
-          <w:p>
-            <w:pPr>
-              <w:pStyle w:val="Tablebody"/>
-            </w:pPr>
-            <w:r>
-              <w:t>2</w:t>
-            </w:r>
-            <w:r>
-              <w:rPr>
-                <w:vertAlign w:val="superscript"/>
-              </w:rPr>
-              <w:t>19</w:t>
-            </w:r>
-            <w:r>
-              <w:t>.20(100%)</w:t>
-            </w:r>
-          </w:p>
-        </w:tc>
-        <w:tc>
-          <w:tcPr>
-            <w:tcW w:w="816" w:type="dxa"/>
-          </w:tcPr>
-          <w:p>
-            <w:pPr>
-              <w:pStyle w:val="Tablebody"/>
-            </w:pPr>
-            <w:r>
-              <w:t>68m43s</w:t>
-            </w:r>
-          </w:p>
-        </w:tc>
-        <w:tc>
-          <w:tcPr>
-            <w:tcW w:w="1200" w:type="dxa"/>
-          </w:tcPr>
-          <w:p>
-            <w:pPr>
-              <w:pStyle w:val="Tablebody"/>
-            </w:pPr>
-            <w:r>
-              <w:t>1.00</w:t>
-            </w:r>
-          </w:p>
-        </w:tc>
-        <w:tc>
-          <w:tcPr>
-            <w:tcW w:w="416" w:type="dxa"/>
-          </w:tcPr>
-          <w:p>
-            <w:pPr>
-              <w:pStyle w:val="Tablebody"/>
-            </w:pPr>
-            <w:r>
-              <w:t>1.00</w:t>
-            </w:r>
-          </w:p>
-        </w:tc>
-      </w:tr>
-      <w:tr>
-        <w:tc>
-          <w:tcPr>
-            <w:tcW w:w="740" w:type="dxa"/>
-          </w:tcPr>
-          <w:p>
-            <w:pPr>
-              <w:pStyle w:val="Tablebody"/>
-            </w:pPr>
-            <w:r>
-              <w:t>10</w:t>
-            </w:r>
-          </w:p>
-        </w:tc>
-        <w:tc>
-          <w:tcPr>
-            <w:tcW w:w="1704" w:type="dxa"/>
-          </w:tcPr>
-          <w:p>
-            <w:pPr>
-              <w:pStyle w:val="Tablebody"/>
-            </w:pPr>
-            <w:r>
-              <w:t>2</w:t>
-            </w:r>
-            <w:r>
-              <w:rPr>
-                <w:vertAlign w:val="superscript"/>
-              </w:rPr>
-              <w:t>9</w:t>
-            </w:r>
-            <w:r>
-              <w:t>.10+2</w:t>
-            </w:r>
-            <w:r>
-              <w:rPr>
-                <w:vertAlign w:val="superscript"/>
-              </w:rPr>
-              <w:t>19</w:t>
-            </w:r>
-            <w:r>
-              <w:t>.10(~50%)</w:t>
-            </w:r>
-          </w:p>
-        </w:tc>
-        <w:tc>
-          <w:tcPr>
-            <w:tcW w:w="816" w:type="dxa"/>
-          </w:tcPr>
-          <w:p>
-            <w:pPr>
-              <w:pStyle w:val="Tablebody"/>
-            </w:pPr>
-            <w:r>
-              <w:t>35m13s</w:t>
-            </w:r>
-          </w:p>
-        </w:tc>
-        <w:tc>
-          <w:tcPr>
-            <w:tcW w:w="1200" w:type="dxa"/>
-          </w:tcPr>
-          <w:p>
-            <w:pPr>
-              <w:pStyle w:val="Tablebody"/>
-            </w:pPr>
-            <w:r>
-              <w:t>2.00</w:t>
-            </w:r>
-          </w:p>
-        </w:tc>
-        <w:tc>
-          <w:tcPr>
-            <w:tcW w:w="416" w:type="dxa"/>
-          </w:tcPr>
-          <w:p>
-            <w:pPr>
-              <w:pStyle w:val="Tablebody"/>
-            </w:pPr>
-            <w:r>
-              <w:t>1.95</w:t>
-            </w:r>
-          </w:p>
-        </w:tc>
-      </w:tr>
-      <w:tr>
-        <w:tc>
-          <w:tcPr>
-            <w:tcW w:w="740" w:type="dxa"/>
-            <w:tcBorders>
-              <w:bottom w:val="single" w:sz="4" w:space="0" w:color="auto"/>
-            </w:tcBorders>
-          </w:tcPr>
-          <w:p>
-            <w:pPr>
-              <w:pStyle w:val="Tablebodylast"/>
-            </w:pPr>
-            <w:r>
-              <w:t>20</w:t>
-            </w:r>
-          </w:p>
-        </w:tc>
-        <w:tc>
-          <w:tcPr>
-            <w:tcW w:w="1704" w:type="dxa"/>
-            <w:tcBorders>
-              <w:bottom w:val="single" w:sz="4" w:space="0" w:color="auto"/>
-            </w:tcBorders>
-          </w:tcPr>
-          <w:p>
-            <w:pPr>
-              <w:pStyle w:val="Tablebodylast"/>
-            </w:pPr>
-            <w:r>
-              <w:t>2</w:t>
-            </w:r>
-            <w:r>
-              <w:rPr>
-                <w:vertAlign w:val="superscript"/>
-              </w:rPr>
-              <w:t>19</w:t>
-            </w:r>
-            <w:r>
-              <w:t>.20(100%)</w:t>
-            </w:r>
-          </w:p>
-        </w:tc>
-        <w:tc>
-          <w:tcPr>
-            <w:tcW w:w="816" w:type="dxa"/>
-            <w:tcBorders>
-              <w:bottom w:val="single" w:sz="4" w:space="0" w:color="auto"/>
-            </w:tcBorders>
-          </w:tcPr>
-          <w:p>
-            <w:pPr>
-              <w:pStyle w:val="Tablebodylast"/>
-            </w:pPr>
-            <w:r>
-              <w:t>68m43s</w:t>
-            </w:r>
-          </w:p>
-        </w:tc>
-        <w:tc>
-          <w:tcPr>
-            <w:tcW w:w="1200" w:type="dxa"/>
-            <w:tcBorders>
-              <w:bottom w:val="single" w:sz="4" w:space="0" w:color="auto"/>
-            </w:tcBorders>
-          </w:tcPr>
-          <w:p>
-            <w:pPr>
-              <w:pStyle w:val="Tablebodylast"/>
-            </w:pPr>
-            <w:r>
-              <w:t>1.00</w:t>
-            </w:r>
-          </w:p>
-        </w:tc>
-        <w:tc>
-          <w:tcPr>
-            <w:tcW w:w="416" w:type="dxa"/>
-            <w:tcBorders>
-              <w:bottom w:val="single" w:sz="4" w:space="0" w:color="auto"/>
-            </w:tcBorders>
-          </w:tcPr>
-          <w:p>
-            <w:pPr>
-              <w:pStyle w:val="Tablebodylast"/>
-            </w:pPr>
-            <w:r>
-              <w:t>9.5</w:t>
-            </w:r>
-          </w:p>
-        </w:tc>
-      </w:tr>
-    </w:tbl>
-    <w:p>
-      <w:pPr>
-        <w:pStyle w:val="Tablefootnote"/>
-        <w:spacing w:after="140"/>
-      </w:pPr>
-      <w:r>
-        <w:t>This is table foot note sample text This is table foot note sample text This is table foot note sample text</w:t>
-      </w:r>
-    </w:p>
-    <w:p>
-      <w:pPr>
-        <w:pStyle w:val="ParaNoInd"/>
+        <w:t>PCA and hierarchical cluster analysis</w:t>
+      </w:r>
+      <w:r>
         <w:rPr>
           <w:sz w:val="16"/>
           <w:szCs w:val="16"/>
         </w:rPr>
-      </w:pPr>
+        <w:t xml:space="preserve"> </w:t>
+      </w:r>
       <w:r>
         <w:rPr>
           <w:sz w:val="16"/>
           <w:szCs w:val="16"/>
         </w:rPr>
-        <w:t xml:space="preserve">The quick brown fox jumps over the lazy dog. The quick brown fox jumps over the lazy dog. The quick brown fox jumps over the lazy dog. </w:t>
+        <w:t>provides</w:t>
+      </w:r>
+      <w:r>
+        <w:rPr>
+          <w:sz w:val="16"/>
+          <w:szCs w:val="16"/>
+        </w:rPr>
+        <w:t xml:space="preserve"> a simple and easy-to-use interface also for non-advanced users.</w:t>
+      </w:r>
+      <w:r>
+        <w:rPr>
+          <w:sz w:val="16"/>
+          <w:szCs w:val="16"/>
+        </w:rPr>
+        <w:t xml:space="preserve"> Compared to a standard python software, this application does not require any</w:t>
+      </w:r>
+      <w:r>
+        <w:rPr>
+          <w:sz w:val="16"/>
+          <w:szCs w:val="16"/>
+        </w:rPr>
+        <w:t xml:space="preserve"> deeper understanding and programming skills</w:t>
+      </w:r>
+      <w:r>
+        <w:rPr>
+          <w:sz w:val="16"/>
+          <w:szCs w:val="16"/>
+        </w:rPr>
+        <w:t>.</w:t>
+      </w:r>
+      <w:r>
+        <w:rPr>
+          <w:sz w:val="16"/>
+          <w:szCs w:val="16"/>
+        </w:rPr>
+        <w:t xml:space="preserve"> </w:t>
+      </w:r>
+    </w:p>
+    <w:p>
+      <w:pPr>
+        <w:pStyle w:val="ParaNoInd"/>
+        <w:rPr>
+          <w:sz w:val="16"/>
+          <w:szCs w:val="16"/>
+        </w:rPr>
+      </w:pPr>
+      <w:r>
+        <w:rPr>
+          <w:sz w:val="16"/>
+          <w:szCs w:val="16"/>
+        </w:rPr>
+        <w:t>However, the user interface in very rudimentary and needs a better graphical interface. Also, regarding help and information about wrong input and queries.</w:t>
+      </w:r>
+      <w:r>
+        <w:rPr>
+          <w:sz w:val="16"/>
+          <w:szCs w:val="16"/>
+        </w:rPr>
+        <w:t xml:space="preserve"> </w:t>
+      </w:r>
+      <w:r>
+        <w:rPr>
+          <w:sz w:val="16"/>
+          <w:szCs w:val="16"/>
+        </w:rPr>
+        <w:t xml:space="preserve">Further limitations are that for this first application a master csv-file was used as </w:t>
+      </w:r>
+      <w:r>
+        <w:rPr>
+          <w:sz w:val="16"/>
+          <w:szCs w:val="16"/>
+        </w:rPr>
+        <w:t>a relational database and only a small amount of data was use</w:t>
+      </w:r>
+      <w:r>
+        <w:rPr>
+          <w:sz w:val="16"/>
+          <w:szCs w:val="16"/>
+        </w:rPr>
+        <w:t>d.</w:t>
+      </w:r>
+    </w:p>
+    <w:p>
+      <w:pPr>
+        <w:pStyle w:val="ParaNoInd"/>
+        <w:rPr>
+          <w:sz w:val="16"/>
+          <w:szCs w:val="16"/>
+        </w:rPr>
+      </w:pPr>
+      <w:r>
+        <w:rPr>
+          <w:sz w:val="16"/>
+          <w:szCs w:val="16"/>
+        </w:rPr>
+        <w:t xml:space="preserve">To summarize, although </w:t>
+      </w:r>
+      <w:r>
+        <w:rPr>
+          <w:i/>
+          <w:sz w:val="16"/>
+          <w:szCs w:val="16"/>
+        </w:rPr>
+        <w:t>Flask</w:t>
+      </w:r>
+      <w:r>
+        <w:rPr>
+          <w:sz w:val="16"/>
+          <w:szCs w:val="16"/>
+        </w:rPr>
+        <w:t xml:space="preserve"> provides an easy implementation into a </w:t>
+      </w:r>
+      <w:r>
+        <w:rPr>
+          <w:i/>
+          <w:sz w:val="16"/>
+          <w:szCs w:val="16"/>
+        </w:rPr>
+        <w:t>Python</w:t>
+      </w:r>
+      <w:r>
+        <w:rPr>
+          <w:sz w:val="16"/>
+          <w:szCs w:val="16"/>
+        </w:rPr>
+        <w:t xml:space="preserve"> environment the different packages </w:t>
+      </w:r>
+      <w:r>
+        <w:rPr>
+          <w:sz w:val="16"/>
+          <w:szCs w:val="16"/>
+        </w:rPr>
+        <w:t xml:space="preserve">requires a lot of knowledge e.g. in </w:t>
+      </w:r>
+      <w:r>
+        <w:rPr>
+          <w:i/>
+          <w:sz w:val="16"/>
+          <w:szCs w:val="16"/>
+        </w:rPr>
+        <w:t>HTML</w:t>
+      </w:r>
+      <w:r>
+        <w:rPr>
+          <w:sz w:val="16"/>
+          <w:szCs w:val="16"/>
+        </w:rPr>
+        <w:t xml:space="preserve"> and </w:t>
+      </w:r>
+      <w:r>
+        <w:rPr>
+          <w:i/>
+          <w:sz w:val="16"/>
+          <w:szCs w:val="16"/>
+        </w:rPr>
+        <w:t>jinja2</w:t>
+      </w:r>
+      <w:r>
+        <w:rPr>
+          <w:sz w:val="16"/>
+          <w:szCs w:val="16"/>
+        </w:rPr>
+        <w:t>.</w:t>
+      </w:r>
+      <w:r>
+        <w:rPr>
+          <w:sz w:val="16"/>
+          <w:szCs w:val="16"/>
+        </w:rPr>
+        <w:t xml:space="preserve"> Nevertheless</w:t>
+      </w:r>
+      <w:r>
+        <w:rPr>
+          <w:sz w:val="16"/>
+          <w:szCs w:val="16"/>
+        </w:rPr>
+        <w:t xml:space="preserve">, this web application is the first approach for a central storage and analyses in the SLE project at Lund University. </w:t>
       </w:r>
     </w:p>
     <w:p>
       <w:pPr>
         <w:pStyle w:val="AckHead"/>
+        <w:jc w:val="both"/>
       </w:pPr>
       <w:r>
         <w:t>A</w:t>
@@ -1847,26 +2144,30 @@
       <w:pPr>
         <w:pStyle w:val="AckText"/>
         <w:rPr>
-          <w:color w:val="FF0000"/>
+          <w:rFonts w:ascii="AdvPSSAB-R" w:hAnsi="AdvPSSAB-R" w:cs="AdvPSSAB-R"/>
           <w:sz w:val="14"/>
           <w:szCs w:val="14"/>
-        </w:rPr>
-      </w:pPr>
-      <w:r>
-        <w:rPr>
-          <w:color w:val="FF0000"/>
+          <w:lang w:val="en-GB" w:eastAsia="en-IN"/>
+        </w:rPr>
+      </w:pPr>
+      <w:r>
+        <w:rPr>
+          <w:rFonts w:ascii="AdvPSSAB-R" w:hAnsi="AdvPSSAB-R" w:cs="AdvPSSAB-R"/>
           <w:sz w:val="14"/>
           <w:szCs w:val="14"/>
-        </w:rPr>
-        <w:t xml:space="preserve">We are grateful to the editor and two anonymous reviewers for their valuable comments on the manuscript and for Lund university for their financial support. </w:t>
+          <w:lang w:val="en-GB" w:eastAsia="en-IN"/>
+        </w:rPr>
+        <w:t>Special thanks to my colleagues of the master’s programme in Bioinformatic at Lund University.</w:t>
       </w:r>
     </w:p>
     <w:p>
       <w:pPr>
         <w:pStyle w:val="AckText"/>
         <w:rPr>
+          <w:rFonts w:ascii="AdvPSSAB-R" w:hAnsi="AdvPSSAB-R" w:cs="AdvPSSAB-R"/>
           <w:sz w:val="14"/>
           <w:szCs w:val="14"/>
+          <w:lang w:val="en-GB" w:eastAsia="en-IN"/>
         </w:rPr>
       </w:pPr>
     </w:p>
@@ -1874,21 +2175,12 @@
       <w:pPr>
         <w:pStyle w:val="AckText"/>
         <w:rPr>
+          <w:i/>
           <w:sz w:val="14"/>
           <w:szCs w:val="14"/>
         </w:rPr>
       </w:pPr>
       <w:r>
-        <w:rPr>
-          <w:sz w:val="14"/>
-          <w:szCs w:val="14"/>
-        </w:rPr>
-        <w:t>The quick brown fox jumps over the lazy dog. The quick brown fox jumps over the lazy dog. The quick brown fox jumps over the lazy dog. The quick brown fox jumps over the lazy dog. The quick brown fox jumps over the lazy dog. The quick brown fox jumps over the lazy dog.</w:t>
-      </w:r>
-    </w:p>
-    <w:p>
-      <w:pPr>
-        <w:pStyle w:val="AckText"/>
         <w:rPr>
           <w:rFonts w:ascii="AdvPSSAB-R" w:hAnsi="AdvPSSAB-R" w:cs="AdvPSSAB-R"/>
           <w:i/>
@@ -1896,25 +2188,7 @@
           <w:szCs w:val="14"/>
           <w:lang w:val="en-GB" w:eastAsia="en-IN"/>
         </w:rPr>
-      </w:pPr>
-    </w:p>
-    <w:p>
-      <w:pPr>
-        <w:pStyle w:val="AckText"/>
-        <w:rPr>
-          <w:sz w:val="14"/>
-          <w:szCs w:val="14"/>
-        </w:rPr>
-      </w:pPr>
-      <w:r>
-        <w:rPr>
-          <w:rFonts w:ascii="AdvPSSAB-R" w:hAnsi="AdvPSSAB-R" w:cs="AdvPSSAB-R"/>
-          <w:i/>
-          <w:sz w:val="14"/>
-          <w:szCs w:val="14"/>
-          <w:lang w:val="en-GB" w:eastAsia="en-IN"/>
-        </w:rPr>
-        <w:t>Conflict of Interest:</w:t>
+        <w:t xml:space="preserve">Conflict of Interest: </w:t>
       </w:r>
       <w:r>
         <w:rPr>
@@ -1923,14 +2197,16 @@
           <w:szCs w:val="14"/>
           <w:lang w:val="en-GB" w:eastAsia="en-IN"/>
         </w:rPr>
-        <w:t xml:space="preserve"> none declared.</w:t>
+        <w:t>none declared.</w:t>
       </w:r>
     </w:p>
     <w:p>
       <w:pPr>
         <w:pStyle w:val="RefHead"/>
-      </w:pPr>
-      <w:r>
+        <w:jc w:val="both"/>
+      </w:pPr>
+      <w:r>
+        <w:lastRenderedPageBreak/>
         <w:t>References</w:t>
       </w:r>
     </w:p>
@@ -1938,113 +2214,484 @@
       <w:pPr>
         <w:pStyle w:val="RefText"/>
         <w:rPr>
-          <w:color w:val="FF0000"/>
+          <w:bCs/>
           <w:szCs w:val="14"/>
         </w:rPr>
       </w:pPr>
       <w:r>
         <w:rPr>
-          <w:color w:val="FF0000"/>
+          <w:bCs/>
           <w:szCs w:val="14"/>
-        </w:rPr>
-        <w:lastRenderedPageBreak/>
-        <w:t xml:space="preserve">Include 1-5 references. </w:t>
+          <w:lang w:val="en-GB"/>
+        </w:rPr>
+        <w:t xml:space="preserve"> </w:t>
+      </w:r>
+      <w:r>
+        <w:rPr>
+          <w:bCs/>
+          <w:szCs w:val="14"/>
+          <w:lang w:val="en-GB"/>
+        </w:rPr>
+        <w:t xml:space="preserve">[1] </w:t>
+      </w:r>
+      <w:proofErr w:type="spellStart"/>
+      <w:r>
+        <w:rPr>
+          <w:bCs/>
+          <w:szCs w:val="14"/>
+        </w:rPr>
+        <w:t>Renau</w:t>
+      </w:r>
+      <w:proofErr w:type="spellEnd"/>
+      <w:r>
+        <w:rPr>
+          <w:bCs/>
+          <w:szCs w:val="14"/>
+        </w:rPr>
+        <w:t>, A., &amp; Isenberg, D., (2012) Male versus female lupus: a comparison of ethnicity, clinical features, serology and outcome over a 30 years period. </w:t>
+      </w:r>
+      <w:r>
+        <w:rPr>
+          <w:bCs/>
+          <w:i/>
+          <w:iCs/>
+          <w:szCs w:val="14"/>
+        </w:rPr>
+        <w:t>Lupus</w:t>
+      </w:r>
+      <w:r>
+        <w:rPr>
+          <w:bCs/>
+          <w:iCs/>
+          <w:szCs w:val="14"/>
+        </w:rPr>
+        <w:t>,</w:t>
+      </w:r>
+      <w:r>
+        <w:rPr>
+          <w:bCs/>
+          <w:szCs w:val="14"/>
+        </w:rPr>
+        <w:t xml:space="preserve"> </w:t>
+      </w:r>
+      <w:r>
+        <w:rPr>
+          <w:bCs/>
+          <w:iCs/>
+          <w:szCs w:val="14"/>
+        </w:rPr>
+        <w:t>21</w:t>
+      </w:r>
+      <w:r>
+        <w:rPr>
+          <w:bCs/>
+          <w:szCs w:val="14"/>
+        </w:rPr>
+        <w:t>(10), 1041–1048.</w:t>
       </w:r>
     </w:p>
     <w:p>
       <w:pPr>
         <w:pStyle w:val="RefText"/>
         <w:rPr>
-          <w:color w:val="FF0000"/>
+          <w:bCs/>
+          <w:szCs w:val="14"/>
+        </w:rPr>
+      </w:pPr>
+      <w:r>
+        <w:rPr>
+          <w:bCs/>
+          <w:szCs w:val="14"/>
+          <w:lang w:val="en-GB"/>
+        </w:rPr>
+        <w:t xml:space="preserve">[2] </w:t>
+      </w:r>
+      <w:r>
+        <w:rPr>
+          <w:bCs/>
+          <w:szCs w:val="14"/>
+        </w:rPr>
+        <w:t xml:space="preserve">Liang, M. H., </w:t>
+      </w:r>
+      <w:proofErr w:type="spellStart"/>
+      <w:r>
+        <w:rPr>
+          <w:bCs/>
+          <w:szCs w:val="14"/>
+        </w:rPr>
+        <w:t>Corzillius</w:t>
+      </w:r>
+      <w:proofErr w:type="spellEnd"/>
+      <w:r>
+        <w:rPr>
+          <w:bCs/>
+          <w:szCs w:val="14"/>
+        </w:rPr>
+        <w:t xml:space="preserve">, M., Bae, S. C., Lew, R. A., Fortin, P. R., Gordon, C., … Winer, J. B. (1999). The American College of Rheumatology nomenclature and case definitions for neuropsychiatric lupus syndromes. </w:t>
+      </w:r>
+      <w:r>
+        <w:rPr>
+          <w:bCs/>
+          <w:i/>
+          <w:iCs/>
+          <w:szCs w:val="14"/>
+        </w:rPr>
+        <w:t>Arthritis &amp; Rheumatism</w:t>
+      </w:r>
+      <w:r>
+        <w:rPr>
+          <w:bCs/>
+          <w:szCs w:val="14"/>
+        </w:rPr>
+        <w:t xml:space="preserve">, </w:t>
+      </w:r>
+      <w:r>
+        <w:rPr>
+          <w:bCs/>
+          <w:i/>
+          <w:iCs/>
+          <w:szCs w:val="14"/>
+        </w:rPr>
+        <w:t>42</w:t>
+      </w:r>
+      <w:r>
+        <w:rPr>
+          <w:bCs/>
+          <w:szCs w:val="14"/>
+        </w:rPr>
+        <w:t>(4), 599–608.</w:t>
+      </w:r>
+    </w:p>
+    <w:p>
+      <w:pPr>
+        <w:pStyle w:val="RefText"/>
+        <w:rPr>
+          <w:bCs/>
+          <w:szCs w:val="14"/>
+          <w:lang w:val="sv-SE"/>
+        </w:rPr>
+      </w:pPr>
+      <w:r>
+        <w:rPr>
+          <w:bCs/>
+          <w:szCs w:val="14"/>
+        </w:rPr>
+        <w:t>[3] Gualtieri CT, Johnson LG. Reliability and validity of a computerized neurocognitive test battery, CNS Vital Signs. </w:t>
+      </w:r>
+      <w:proofErr w:type="spellStart"/>
+      <w:r>
+        <w:rPr>
+          <w:bCs/>
+          <w:i/>
+          <w:iCs/>
+          <w:szCs w:val="14"/>
+          <w:lang w:val="sv-SE"/>
+        </w:rPr>
+        <w:t>Arch</w:t>
+      </w:r>
+      <w:proofErr w:type="spellEnd"/>
+      <w:r>
+        <w:rPr>
+          <w:bCs/>
+          <w:i/>
+          <w:iCs/>
+          <w:szCs w:val="14"/>
+          <w:lang w:val="sv-SE"/>
+        </w:rPr>
+        <w:t xml:space="preserve"> </w:t>
+      </w:r>
+      <w:proofErr w:type="spellStart"/>
+      <w:r>
+        <w:rPr>
+          <w:bCs/>
+          <w:i/>
+          <w:iCs/>
+          <w:szCs w:val="14"/>
+          <w:lang w:val="sv-SE"/>
+        </w:rPr>
+        <w:t>Clin</w:t>
+      </w:r>
+      <w:proofErr w:type="spellEnd"/>
+      <w:r>
+        <w:rPr>
+          <w:bCs/>
+          <w:i/>
+          <w:iCs/>
+          <w:szCs w:val="14"/>
+          <w:lang w:val="sv-SE"/>
+        </w:rPr>
+        <w:t xml:space="preserve"> </w:t>
+      </w:r>
+      <w:proofErr w:type="spellStart"/>
+      <w:r>
+        <w:rPr>
+          <w:bCs/>
+          <w:i/>
+          <w:iCs/>
+          <w:szCs w:val="14"/>
+          <w:lang w:val="sv-SE"/>
+        </w:rPr>
+        <w:t>Neuropsychol</w:t>
+      </w:r>
+      <w:proofErr w:type="spellEnd"/>
+      <w:r>
+        <w:rPr>
+          <w:bCs/>
+          <w:szCs w:val="14"/>
+          <w:lang w:val="sv-SE"/>
+        </w:rPr>
+        <w:t>. 2006;21(7):623–643.</w:t>
+      </w:r>
+    </w:p>
+    <w:p>
+      <w:pPr>
+        <w:pStyle w:val="RefText"/>
+        <w:rPr>
+          <w:bCs/>
           <w:szCs w:val="14"/>
           <w:highlight w:val="yellow"/>
         </w:rPr>
       </w:pPr>
-      <w:r>
-        <w:rPr>
-          <w:color w:val="FF0000"/>
-          <w:szCs w:val="14"/>
-        </w:rPr>
-        <w:t>software packages</w:t>
-      </w:r>
     </w:p>
     <w:p>
       <w:pPr>
         <w:pStyle w:val="RefText"/>
         <w:rPr>
-          <w:szCs w:val="14"/>
-        </w:rPr>
-      </w:pPr>
-      <w:proofErr w:type="spellStart"/>
-      <w:proofErr w:type="gramStart"/>
-      <w:r>
-        <w:rPr>
+          <w:bCs/>
           <w:szCs w:val="14"/>
           <w:highlight w:val="yellow"/>
         </w:rPr>
-        <w:t>Alexandrescu,A</w:t>
-      </w:r>
-      <w:proofErr w:type="spellEnd"/>
-      <w:r>
-        <w:rPr>
+      </w:pPr>
+    </w:p>
+    <w:p>
+      <w:pPr>
+        <w:pStyle w:val="RefText"/>
+        <w:rPr>
+          <w:bCs/>
           <w:szCs w:val="14"/>
           <w:highlight w:val="yellow"/>
         </w:rPr>
-        <w:t>.</w:t>
-      </w:r>
-      <w:proofErr w:type="gramEnd"/>
-      <w:r>
-        <w:rPr>
+      </w:pPr>
+    </w:p>
+    <w:p>
+      <w:pPr>
+        <w:pStyle w:val="RefText"/>
+        <w:rPr>
+          <w:bCs/>
           <w:szCs w:val="14"/>
           <w:highlight w:val="yellow"/>
         </w:rPr>
-        <w:t xml:space="preserve"> (2001) Modern C++ Design: Generic Programming and Design </w:t>
-      </w:r>
-      <w:proofErr w:type="spellStart"/>
-      <w:r>
-        <w:rPr>
+      </w:pPr>
+    </w:p>
+    <w:p>
+      <w:pPr>
+        <w:pStyle w:val="RefText"/>
+        <w:rPr>
+          <w:bCs/>
           <w:szCs w:val="14"/>
           <w:highlight w:val="yellow"/>
         </w:rPr>
-        <w:t>Patterens</w:t>
-      </w:r>
-      <w:proofErr w:type="spellEnd"/>
-      <w:r>
-        <w:rPr>
+      </w:pPr>
+    </w:p>
+    <w:p>
+      <w:pPr>
+        <w:pStyle w:val="RefText"/>
+        <w:rPr>
+          <w:bCs/>
           <w:szCs w:val="14"/>
           <w:highlight w:val="yellow"/>
         </w:rPr>
-        <w:t xml:space="preserve"> Applied. </w:t>
-      </w:r>
-      <w:proofErr w:type="spellStart"/>
-      <w:r>
-        <w:rPr>
+      </w:pPr>
+    </w:p>
+    <w:p>
+      <w:pPr>
+        <w:pStyle w:val="RefText"/>
+        <w:rPr>
+          <w:bCs/>
           <w:szCs w:val="14"/>
           <w:highlight w:val="yellow"/>
         </w:rPr>
-        <w:t>Addision</w:t>
-      </w:r>
-      <w:proofErr w:type="spellEnd"/>
-      <w:r>
-        <w:rPr>
+      </w:pPr>
+    </w:p>
+    <w:p>
+      <w:pPr>
+        <w:pStyle w:val="RefText"/>
+        <w:rPr>
+          <w:bCs/>
           <w:szCs w:val="14"/>
           <w:highlight w:val="yellow"/>
         </w:rPr>
-        <w:t xml:space="preserve"> Wesley Professional, Boston</w:t>
-      </w:r>
-      <w:r>
-        <w:rPr>
+      </w:pPr>
+    </w:p>
+    <w:p>
+      <w:pPr>
+        <w:pStyle w:val="RefText"/>
+        <w:rPr>
+          <w:bCs/>
           <w:szCs w:val="14"/>
-        </w:rPr>
-        <w:t>.</w:t>
-      </w:r>
+          <w:highlight w:val="yellow"/>
+        </w:rPr>
+      </w:pPr>
     </w:p>
     <w:p>
       <w:pPr>
         <w:pStyle w:val="RefText"/>
-      </w:pPr>
-      <w:bookmarkStart w:id="0" w:name="_GoBack"/>
-      <w:bookmarkEnd w:id="0"/>
+        <w:rPr>
+          <w:bCs/>
+          <w:szCs w:val="14"/>
+          <w:highlight w:val="yellow"/>
+        </w:rPr>
+      </w:pPr>
+    </w:p>
+    <w:p>
+      <w:pPr>
+        <w:pStyle w:val="RefText"/>
+        <w:rPr>
+          <w:bCs/>
+          <w:szCs w:val="14"/>
+          <w:highlight w:val="yellow"/>
+        </w:rPr>
+      </w:pPr>
+    </w:p>
+    <w:p>
+      <w:pPr>
+        <w:pStyle w:val="RefText"/>
+        <w:rPr>
+          <w:bCs/>
+          <w:szCs w:val="14"/>
+          <w:highlight w:val="yellow"/>
+        </w:rPr>
+      </w:pPr>
+    </w:p>
+    <w:p>
+      <w:pPr>
+        <w:pStyle w:val="RefText"/>
+        <w:rPr>
+          <w:bCs/>
+          <w:szCs w:val="14"/>
+          <w:highlight w:val="yellow"/>
+        </w:rPr>
+      </w:pPr>
+    </w:p>
+    <w:p>
+      <w:pPr>
+        <w:pStyle w:val="RefText"/>
+        <w:rPr>
+          <w:bCs/>
+          <w:szCs w:val="14"/>
+          <w:highlight w:val="yellow"/>
+        </w:rPr>
+      </w:pPr>
+    </w:p>
+    <w:p>
+      <w:pPr>
+        <w:pStyle w:val="RefText"/>
+        <w:rPr>
+          <w:bCs/>
+          <w:szCs w:val="14"/>
+          <w:highlight w:val="yellow"/>
+        </w:rPr>
+      </w:pPr>
+    </w:p>
+    <w:p>
+      <w:pPr>
+        <w:pStyle w:val="RefText"/>
+        <w:rPr>
+          <w:bCs/>
+          <w:szCs w:val="14"/>
+          <w:highlight w:val="yellow"/>
+        </w:rPr>
+      </w:pPr>
+    </w:p>
+    <w:p>
+      <w:pPr>
+        <w:pStyle w:val="RefText"/>
+        <w:rPr>
+          <w:bCs/>
+          <w:szCs w:val="14"/>
+          <w:highlight w:val="yellow"/>
+        </w:rPr>
+      </w:pPr>
+    </w:p>
+    <w:p>
+      <w:pPr>
+        <w:pStyle w:val="RefText"/>
+        <w:rPr>
+          <w:bCs/>
+          <w:szCs w:val="14"/>
+          <w:highlight w:val="yellow"/>
+        </w:rPr>
+      </w:pPr>
+    </w:p>
+    <w:p>
+      <w:pPr>
+        <w:pStyle w:val="RefText"/>
+        <w:rPr>
+          <w:bCs/>
+          <w:szCs w:val="14"/>
+          <w:highlight w:val="yellow"/>
+        </w:rPr>
+      </w:pPr>
+    </w:p>
+    <w:p>
+      <w:pPr>
+        <w:pStyle w:val="RefText"/>
+        <w:rPr>
+          <w:bCs/>
+          <w:szCs w:val="14"/>
+          <w:highlight w:val="yellow"/>
+        </w:rPr>
+      </w:pPr>
+    </w:p>
+    <w:p>
+      <w:pPr>
+        <w:pStyle w:val="RefText"/>
+        <w:rPr>
+          <w:bCs/>
+          <w:szCs w:val="14"/>
+          <w:highlight w:val="yellow"/>
+        </w:rPr>
+      </w:pPr>
+    </w:p>
+    <w:p>
+      <w:pPr>
+        <w:pStyle w:val="RefText"/>
+        <w:rPr>
+          <w:bCs/>
+          <w:szCs w:val="14"/>
+          <w:highlight w:val="yellow"/>
+        </w:rPr>
+      </w:pPr>
+    </w:p>
+    <w:p>
+      <w:pPr>
+        <w:pStyle w:val="RefText"/>
+      </w:pPr>
+    </w:p>
+    <w:p>
+      <w:pPr>
+        <w:pStyle w:val="RefText"/>
+      </w:pPr>
+    </w:p>
+    <w:p>
+      <w:pPr>
+        <w:pStyle w:val="RefText"/>
+      </w:pPr>
+    </w:p>
+    <w:p>
+      <w:pPr>
+        <w:pStyle w:val="RefText"/>
+      </w:pPr>
+    </w:p>
+    <w:p>
+      <w:pPr>
+        <w:pStyle w:val="RefText"/>
+      </w:pPr>
+    </w:p>
+    <w:p>
+      <w:pPr>
+        <w:pStyle w:val="RefText"/>
+      </w:pPr>
     </w:p>
     <w:sectPr>
       <w:type w:val="continuous"/>
@@ -2159,13 +2806,24 @@
   <w:p>
     <w:pPr>
       <w:pStyle w:val="Header"/>
+      <w:rPr>
+        <w:lang w:val="sv-SE"/>
+      </w:rPr>
     </w:pPr>
     <w:r>
       <w:rPr>
-        <w:highlight w:val="yellow"/>
+        <w:lang w:val="sv-SE"/>
       </w:rPr>
-      <w:t>Article short title</w:t>
+      <w:t xml:space="preserve">SLE web </w:t>
     </w:r>
+    <w:proofErr w:type="spellStart"/>
+    <w:r>
+      <w:rPr>
+        <w:lang w:val="sv-SE"/>
+      </w:rPr>
+      <w:t>framework</w:t>
+    </w:r>
+    <w:proofErr w:type="spellEnd"/>
   </w:p>
 </w:hdr>
 </file>
@@ -2636,6 +3294,155 @@
     </w:lvl>
   </w:abstractNum>
   <w:abstractNum w:abstractNumId="4" w15:restartNumberingAfterBreak="0">
+    <w:nsid w:val="50521775"/>
+    <w:multiLevelType w:val="multilevel"/>
+    <w:tmpl w:val="123E56B8"/>
+    <w:lvl w:ilvl="0">
+      <w:start w:val="1"/>
+      <w:numFmt w:val="bullet"/>
+      <w:lvlText w:val=""/>
+      <w:lvlJc w:val="left"/>
+      <w:pPr>
+        <w:tabs>
+          <w:tab w:val="num" w:pos="720"/>
+        </w:tabs>
+        <w:ind w:left="720" w:hanging="360"/>
+      </w:pPr>
+      <w:rPr>
+        <w:rFonts w:ascii="Symbol" w:hAnsi="Symbol" w:hint="default"/>
+        <w:sz w:val="20"/>
+      </w:rPr>
+    </w:lvl>
+    <w:lvl w:ilvl="1" w:tentative="1">
+      <w:start w:val="1"/>
+      <w:numFmt w:val="bullet"/>
+      <w:lvlText w:val="o"/>
+      <w:lvlJc w:val="left"/>
+      <w:pPr>
+        <w:tabs>
+          <w:tab w:val="num" w:pos="1440"/>
+        </w:tabs>
+        <w:ind w:left="1440" w:hanging="360"/>
+      </w:pPr>
+      <w:rPr>
+        <w:rFonts w:ascii="Courier New" w:hAnsi="Courier New" w:hint="default"/>
+        <w:sz w:val="20"/>
+      </w:rPr>
+    </w:lvl>
+    <w:lvl w:ilvl="2" w:tentative="1">
+      <w:start w:val="1"/>
+      <w:numFmt w:val="bullet"/>
+      <w:lvlText w:val=""/>
+      <w:lvlJc w:val="left"/>
+      <w:pPr>
+        <w:tabs>
+          <w:tab w:val="num" w:pos="2160"/>
+        </w:tabs>
+        <w:ind w:left="2160" w:hanging="360"/>
+      </w:pPr>
+      <w:rPr>
+        <w:rFonts w:ascii="Wingdings" w:hAnsi="Wingdings" w:hint="default"/>
+        <w:sz w:val="20"/>
+      </w:rPr>
+    </w:lvl>
+    <w:lvl w:ilvl="3" w:tentative="1">
+      <w:start w:val="1"/>
+      <w:numFmt w:val="bullet"/>
+      <w:lvlText w:val=""/>
+      <w:lvlJc w:val="left"/>
+      <w:pPr>
+        <w:tabs>
+          <w:tab w:val="num" w:pos="2880"/>
+        </w:tabs>
+        <w:ind w:left="2880" w:hanging="360"/>
+      </w:pPr>
+      <w:rPr>
+        <w:rFonts w:ascii="Wingdings" w:hAnsi="Wingdings" w:hint="default"/>
+        <w:sz w:val="20"/>
+      </w:rPr>
+    </w:lvl>
+    <w:lvl w:ilvl="4" w:tentative="1">
+      <w:start w:val="1"/>
+      <w:numFmt w:val="bullet"/>
+      <w:lvlText w:val=""/>
+      <w:lvlJc w:val="left"/>
+      <w:pPr>
+        <w:tabs>
+          <w:tab w:val="num" w:pos="3600"/>
+        </w:tabs>
+        <w:ind w:left="3600" w:hanging="360"/>
+      </w:pPr>
+      <w:rPr>
+        <w:rFonts w:ascii="Wingdings" w:hAnsi="Wingdings" w:hint="default"/>
+        <w:sz w:val="20"/>
+      </w:rPr>
+    </w:lvl>
+    <w:lvl w:ilvl="5" w:tentative="1">
+      <w:start w:val="1"/>
+      <w:numFmt w:val="bullet"/>
+      <w:lvlText w:val=""/>
+      <w:lvlJc w:val="left"/>
+      <w:pPr>
+        <w:tabs>
+          <w:tab w:val="num" w:pos="4320"/>
+        </w:tabs>
+        <w:ind w:left="4320" w:hanging="360"/>
+      </w:pPr>
+      <w:rPr>
+        <w:rFonts w:ascii="Wingdings" w:hAnsi="Wingdings" w:hint="default"/>
+        <w:sz w:val="20"/>
+      </w:rPr>
+    </w:lvl>
+    <w:lvl w:ilvl="6" w:tentative="1">
+      <w:start w:val="1"/>
+      <w:numFmt w:val="bullet"/>
+      <w:lvlText w:val=""/>
+      <w:lvlJc w:val="left"/>
+      <w:pPr>
+        <w:tabs>
+          <w:tab w:val="num" w:pos="5040"/>
+        </w:tabs>
+        <w:ind w:left="5040" w:hanging="360"/>
+      </w:pPr>
+      <w:rPr>
+        <w:rFonts w:ascii="Wingdings" w:hAnsi="Wingdings" w:hint="default"/>
+        <w:sz w:val="20"/>
+      </w:rPr>
+    </w:lvl>
+    <w:lvl w:ilvl="7" w:tentative="1">
+      <w:start w:val="1"/>
+      <w:numFmt w:val="bullet"/>
+      <w:lvlText w:val=""/>
+      <w:lvlJc w:val="left"/>
+      <w:pPr>
+        <w:tabs>
+          <w:tab w:val="num" w:pos="5760"/>
+        </w:tabs>
+        <w:ind w:left="5760" w:hanging="360"/>
+      </w:pPr>
+      <w:rPr>
+        <w:rFonts w:ascii="Wingdings" w:hAnsi="Wingdings" w:hint="default"/>
+        <w:sz w:val="20"/>
+      </w:rPr>
+    </w:lvl>
+    <w:lvl w:ilvl="8" w:tentative="1">
+      <w:start w:val="1"/>
+      <w:numFmt w:val="bullet"/>
+      <w:lvlText w:val=""/>
+      <w:lvlJc w:val="left"/>
+      <w:pPr>
+        <w:tabs>
+          <w:tab w:val="num" w:pos="6480"/>
+        </w:tabs>
+        <w:ind w:left="6480" w:hanging="360"/>
+      </w:pPr>
+      <w:rPr>
+        <w:rFonts w:ascii="Wingdings" w:hAnsi="Wingdings" w:hint="default"/>
+        <w:sz w:val="20"/>
+      </w:rPr>
+    </w:lvl>
+  </w:abstractNum>
+  <w:abstractNum w:abstractNumId="5" w15:restartNumberingAfterBreak="0">
     <w:nsid w:val="557D6F61"/>
     <w:multiLevelType w:val="hybridMultilevel"/>
     <w:tmpl w:val="1A360E4C"/>
@@ -2724,7 +3531,7 @@
       </w:pPr>
     </w:lvl>
   </w:abstractNum>
-  <w:abstractNum w:abstractNumId="5" w15:restartNumberingAfterBreak="0">
+  <w:abstractNum w:abstractNumId="6" w15:restartNumberingAfterBreak="0">
     <w:nsid w:val="5E8312F6"/>
     <w:multiLevelType w:val="hybridMultilevel"/>
     <w:tmpl w:val="5F828634"/>
@@ -2841,7 +3648,7 @@
       </w:pPr>
     </w:lvl>
   </w:abstractNum>
-  <w:abstractNum w:abstractNumId="6" w15:restartNumberingAfterBreak="0">
+  <w:abstractNum w:abstractNumId="7" w15:restartNumberingAfterBreak="0">
     <w:nsid w:val="63371086"/>
     <w:multiLevelType w:val="multilevel"/>
     <w:tmpl w:val="5B009628"/>
@@ -2982,7 +3789,7 @@
       </w:rPr>
     </w:lvl>
   </w:abstractNum>
-  <w:abstractNum w:abstractNumId="7" w15:restartNumberingAfterBreak="0">
+  <w:abstractNum w:abstractNumId="8" w15:restartNumberingAfterBreak="0">
     <w:nsid w:val="6E690407"/>
     <w:multiLevelType w:val="hybridMultilevel"/>
     <w:tmpl w:val="B364AB5E"/>
@@ -3123,7 +3930,7 @@
       </w:rPr>
     </w:lvl>
   </w:abstractNum>
-  <w:abstractNum w:abstractNumId="8" w15:restartNumberingAfterBreak="0">
+  <w:abstractNum w:abstractNumId="9" w15:restartNumberingAfterBreak="0">
     <w:nsid w:val="72F97A35"/>
     <w:multiLevelType w:val="hybridMultilevel"/>
     <w:tmpl w:val="6C1037E2"/>
@@ -3212,7 +4019,7 @@
       </w:pPr>
     </w:lvl>
   </w:abstractNum>
-  <w:abstractNum w:abstractNumId="9" w15:restartNumberingAfterBreak="0">
+  <w:abstractNum w:abstractNumId="10" w15:restartNumberingAfterBreak="0">
     <w:nsid w:val="77776D02"/>
     <w:multiLevelType w:val="hybridMultilevel"/>
     <w:tmpl w:val="E5627752"/>
@@ -3301,7 +4108,7 @@
       </w:pPr>
     </w:lvl>
   </w:abstractNum>
-  <w:abstractNum w:abstractNumId="10" w15:restartNumberingAfterBreak="0">
+  <w:abstractNum w:abstractNumId="11" w15:restartNumberingAfterBreak="0">
     <w:nsid w:val="7C8B3801"/>
     <w:multiLevelType w:val="multilevel"/>
     <w:tmpl w:val="DF0096DA"/>
@@ -3445,10 +4252,10 @@
     </w:lvl>
   </w:abstractNum>
   <w:num w:numId="1">
-    <w:abstractNumId w:val="5"/>
+    <w:abstractNumId w:val="6"/>
   </w:num>
   <w:num w:numId="2">
-    <w:abstractNumId w:val="7"/>
+    <w:abstractNumId w:val="8"/>
   </w:num>
   <w:num w:numId="3">
     <w:abstractNumId w:val="3"/>
@@ -3457,31 +4264,34 @@
     <w:abstractNumId w:val="2"/>
   </w:num>
   <w:num w:numId="5">
-    <w:abstractNumId w:val="6"/>
+    <w:abstractNumId w:val="7"/>
   </w:num>
   <w:num w:numId="6">
-    <w:abstractNumId w:val="6"/>
+    <w:abstractNumId w:val="7"/>
   </w:num>
   <w:num w:numId="7">
-    <w:abstractNumId w:val="6"/>
+    <w:abstractNumId w:val="7"/>
   </w:num>
   <w:num w:numId="8">
-    <w:abstractNumId w:val="10"/>
+    <w:abstractNumId w:val="11"/>
   </w:num>
   <w:num w:numId="9">
-    <w:abstractNumId w:val="4"/>
+    <w:abstractNumId w:val="5"/>
   </w:num>
   <w:num w:numId="10">
-    <w:abstractNumId w:val="8"/>
+    <w:abstractNumId w:val="9"/>
   </w:num>
   <w:num w:numId="11">
-    <w:abstractNumId w:val="9"/>
+    <w:abstractNumId w:val="10"/>
   </w:num>
   <w:num w:numId="12">
     <w:abstractNumId w:val="1"/>
   </w:num>
   <w:num w:numId="13">
     <w:abstractNumId w:val="0"/>
+  </w:num>
+  <w:num w:numId="14">
+    <w:abstractNumId w:val="4"/>
   </w:num>
 </w:numbering>
 </file>
@@ -5235,6 +6045,35 @@
       <w:shd w:val="clear" w:color="auto" w:fill="E1DFDD"/>
     </w:rPr>
   </w:style>
+  <w:style w:type="paragraph" w:styleId="Caption">
+    <w:name w:val="caption"/>
+    <w:basedOn w:val="Normal"/>
+    <w:next w:val="Normal"/>
+    <w:unhideWhenUsed/>
+    <w:qFormat/>
+    <w:rsid w:val="00CA2AC6"/>
+    <w:pPr>
+      <w:spacing w:after="200" w:line="240" w:lineRule="auto"/>
+    </w:pPr>
+    <w:rPr>
+      <w:i/>
+      <w:iCs/>
+      <w:color w:val="1F497D" w:themeColor="text2"/>
+      <w:sz w:val="18"/>
+      <w:szCs w:val="18"/>
+    </w:rPr>
+  </w:style>
+  <w:style w:type="character" w:styleId="FollowedHyperlink">
+    <w:name w:val="FollowedHyperlink"/>
+    <w:basedOn w:val="DefaultParagraphFont"/>
+    <w:semiHidden/>
+    <w:unhideWhenUsed/>
+    <w:rsid w:val="0078262A"/>
+    <w:rPr>
+      <w:color w:val="800080" w:themeColor="followedHyperlink"/>
+      <w:u w:val="single"/>
+    </w:rPr>
+  </w:style>
 </w:styles>
 </file>
 
@@ -5522,11 +6361,12 @@
 </file>
 
 <file path=customXml/item1.xml><?xml version="1.0" encoding="utf-8"?>
-<p:properties xmlns:p="http://schemas.microsoft.com/office/2006/metadata/properties" xmlns:xsi="http://www.w3.org/2001/XMLSchema-instance" xmlns:pc="http://schemas.microsoft.com/office/infopath/2007/PartnerControls">
-  <documentManagement>
-    <Category xmlns="29c2d769-cac4-4867-a154-e231ef7d3981">Projects</Category>
-  </documentManagement>
-</p:properties>
+<?mso-contentType ?>
+<FormTemplates xmlns="http://schemas.microsoft.com/sharepoint/v3/contenttype/forms">
+  <Display>DocumentLibraryForm</Display>
+  <Edit>DocumentLibraryForm</Edit>
+  <New>DocumentLibraryForm</New>
+</FormTemplates>
 </file>
 
 <file path=customXml/item2.xml><?xml version="1.0" encoding="utf-8"?>
@@ -5683,12 +6523,11 @@
 </file>
 
 <file path=customXml/item3.xml><?xml version="1.0" encoding="utf-8"?>
-<?mso-contentType ?>
-<FormTemplates xmlns="http://schemas.microsoft.com/sharepoint/v3/contenttype/forms">
-  <Display>DocumentLibraryForm</Display>
-  <Edit>DocumentLibraryForm</Edit>
-  <New>DocumentLibraryForm</New>
-</FormTemplates>
+<p:properties xmlns:p="http://schemas.microsoft.com/office/2006/metadata/properties" xmlns:xsi="http://www.w3.org/2001/XMLSchema-instance" xmlns:pc="http://schemas.microsoft.com/office/infopath/2007/PartnerControls">
+  <documentManagement>
+    <Category xmlns="29c2d769-cac4-4867-a154-e231ef7d3981">Projects</Category>
+  </documentManagement>
+</p:properties>
 </file>
 
 <file path=customXml/item4.xml><?xml version="1.0" encoding="utf-8"?>
@@ -5696,11 +6535,9 @@
 </file>
 
 <file path=customXml/itemProps1.xml><?xml version="1.0" encoding="utf-8"?>
-<ds:datastoreItem xmlns:ds="http://schemas.openxmlformats.org/officeDocument/2006/customXml" ds:itemID="{C77E4354-E8B2-48EF-9EA9-997BF229FFBD}">
+<ds:datastoreItem xmlns:ds="http://schemas.openxmlformats.org/officeDocument/2006/customXml" ds:itemID="{EA01645F-797F-4603-ABF9-5F1E2AF5BBB7}">
   <ds:schemaRefs>
-    <ds:schemaRef ds:uri="http://schemas.microsoft.com/office/2006/metadata/properties"/>
-    <ds:schemaRef ds:uri="http://schemas.microsoft.com/office/infopath/2007/PartnerControls"/>
-    <ds:schemaRef ds:uri="29c2d769-cac4-4867-a154-e231ef7d3981"/>
+    <ds:schemaRef ds:uri="http://schemas.microsoft.com/sharepoint/v3/contenttype/forms"/>
   </ds:schemaRefs>
 </ds:datastoreItem>
 </file>
@@ -5725,15 +6562,17 @@
 </file>
 
 <file path=customXml/itemProps3.xml><?xml version="1.0" encoding="utf-8"?>
-<ds:datastoreItem xmlns:ds="http://schemas.openxmlformats.org/officeDocument/2006/customXml" ds:itemID="{EA01645F-797F-4603-ABF9-5F1E2AF5BBB7}">
+<ds:datastoreItem xmlns:ds="http://schemas.openxmlformats.org/officeDocument/2006/customXml" ds:itemID="{C77E4354-E8B2-48EF-9EA9-997BF229FFBD}">
   <ds:schemaRefs>
-    <ds:schemaRef ds:uri="http://schemas.microsoft.com/sharepoint/v3/contenttype/forms"/>
+    <ds:schemaRef ds:uri="http://schemas.microsoft.com/office/2006/metadata/properties"/>
+    <ds:schemaRef ds:uri="http://schemas.microsoft.com/office/infopath/2007/PartnerControls"/>
+    <ds:schemaRef ds:uri="29c2d769-cac4-4867-a154-e231ef7d3981"/>
   </ds:schemaRefs>
 </ds:datastoreItem>
 </file>
 
 <file path=customXml/itemProps4.xml><?xml version="1.0" encoding="utf-8"?>
-<ds:datastoreItem xmlns:ds="http://schemas.openxmlformats.org/officeDocument/2006/customXml" ds:itemID="{6851A00E-59D4-E74A-BCD2-79B0297F16A3}">
+<ds:datastoreItem xmlns:ds="http://schemas.openxmlformats.org/officeDocument/2006/customXml" ds:itemID="{6A6C6A4D-FABB-7943-9DBB-921A7DDCBEF3}">
   <ds:schemaRefs>
     <ds:schemaRef ds:uri="http://schemas.openxmlformats.org/officeDocument/2006/bibliography"/>
   </ds:schemaRefs>

</xml_diff>